<commit_message>
UC2 - Ultimas modificaciones
</commit_message>
<xml_diff>
--- a/Semana07/UC2/UnidaddeCompetencia2.docx
+++ b/Semana07/UC2/UnidaddeCompetencia2.docx
@@ -1,6 +1,6 @@
 
 <file path=word/document.xml><?xml version="1.0" encoding="utf-8"?>
-<w:document xmlns:wpc="http://schemas.microsoft.com/office/word/2010/wordprocessingCanvas" xmlns:cx="http://schemas.microsoft.com/office/drawing/2014/chartex" xmlns:mc="http://schemas.openxmlformats.org/markup-compatibility/2006" xmlns:o="urn:schemas-microsoft-com:office:office" xmlns:r="http://schemas.openxmlformats.org/officeDocument/2006/relationships" xmlns:m="http://schemas.openxmlformats.org/officeDocument/2006/math" xmlns:v="urn:schemas-microsoft-com:vml" xmlns:wp14="http://schemas.microsoft.com/office/word/2010/wordprocessingDrawing" xmlns:wp="http://schemas.openxmlformats.org/drawingml/2006/wordprocessingDrawing" xmlns:w10="urn:schemas-microsoft-com:office:word" xmlns:w="http://schemas.openxmlformats.org/wordprocessingml/2006/main" xmlns:w14="http://schemas.microsoft.com/office/word/2010/wordml" xmlns:w15="http://schemas.microsoft.com/office/word/2012/wordml" xmlns:w16se="http://schemas.microsoft.com/office/word/2015/wordml/symex" xmlns:wpg="http://schemas.microsoft.com/office/word/2010/wordprocessingGroup" xmlns:wpi="http://schemas.microsoft.com/office/word/2010/wordprocessingInk" xmlns:wne="http://schemas.microsoft.com/office/word/2006/wordml" xmlns:wps="http://schemas.microsoft.com/office/word/2010/wordprocessingShape" mc:Ignorable="w14 w15 w16se wp14">
+<w:document xmlns:wpc="http://schemas.microsoft.com/office/word/2010/wordprocessingCanvas" xmlns:cx="http://schemas.microsoft.com/office/drawing/2014/chartex" xmlns:cx1="http://schemas.microsoft.com/office/drawing/2015/9/8/chartex" xmlns:cx2="http://schemas.microsoft.com/office/drawing/2015/10/21/chartex" xmlns:cx3="http://schemas.microsoft.com/office/drawing/2016/5/9/chartex" xmlns:cx4="http://schemas.microsoft.com/office/drawing/2016/5/10/chartex" xmlns:cx5="http://schemas.microsoft.com/office/drawing/2016/5/11/chartex" xmlns:cx6="http://schemas.microsoft.com/office/drawing/2016/5/12/chartex" xmlns:cx7="http://schemas.microsoft.com/office/drawing/2016/5/13/chartex" xmlns:cx8="http://schemas.microsoft.com/office/drawing/2016/5/14/chartex" xmlns:mc="http://schemas.openxmlformats.org/markup-compatibility/2006" xmlns:aink="http://schemas.microsoft.com/office/drawing/2016/ink" xmlns:am3d="http://schemas.microsoft.com/office/drawing/2017/model3d" xmlns:o="urn:schemas-microsoft-com:office:office" xmlns:r="http://schemas.openxmlformats.org/officeDocument/2006/relationships" xmlns:m="http://schemas.openxmlformats.org/officeDocument/2006/math" xmlns:v="urn:schemas-microsoft-com:vml" xmlns:wp14="http://schemas.microsoft.com/office/word/2010/wordprocessingDrawing" xmlns:wp="http://schemas.openxmlformats.org/drawingml/2006/wordprocessingDrawing" xmlns:w10="urn:schemas-microsoft-com:office:word" xmlns:w="http://schemas.openxmlformats.org/wordprocessingml/2006/main" xmlns:w14="http://schemas.microsoft.com/office/word/2010/wordml" xmlns:w15="http://schemas.microsoft.com/office/word/2012/wordml" xmlns:w16cex="http://schemas.microsoft.com/office/word/2018/wordml/cex" xmlns:w16cid="http://schemas.microsoft.com/office/word/2016/wordml/cid" xmlns:w16="http://schemas.microsoft.com/office/word/2018/wordml" xmlns:w16sdtdh="http://schemas.microsoft.com/office/word/2020/wordml/sdtdatahash" xmlns:w16se="http://schemas.microsoft.com/office/word/2015/wordml/symex" xmlns:wpg="http://schemas.microsoft.com/office/word/2010/wordprocessingGroup" xmlns:wpi="http://schemas.microsoft.com/office/word/2010/wordprocessingInk" xmlns:wne="http://schemas.microsoft.com/office/word/2006/wordml" xmlns:wps="http://schemas.microsoft.com/office/word/2010/wordprocessingShape" mc:Ignorable="w14 w15 w16se w16cid w16 w16cex w16sdtdh wp14">
   <w:body>
     <w:p>
       <w:pPr>
@@ -13,7 +13,6 @@
           <w:color w:val="000000"/>
         </w:rPr>
       </w:pPr>
-      <w:proofErr w:type="spellStart"/>
       <w:r>
         <w:rPr>
           <w:rFonts w:ascii="Arial" w:eastAsia="Times New Roman" w:hAnsi="Arial" w:cs="Arial"/>
@@ -21,9 +20,9 @@
           <w:bCs/>
           <w:color w:val="000000"/>
         </w:rPr>
-        <w:t>Unidad</w:t>
-      </w:r>
-      <w:proofErr w:type="spellEnd"/>
+        <w:t xml:space="preserve">Unidad de </w:t>
+      </w:r>
+      <w:proofErr w:type="spellStart"/>
       <w:r>
         <w:rPr>
           <w:rFonts w:ascii="Arial" w:eastAsia="Times New Roman" w:hAnsi="Arial" w:cs="Arial"/>
@@ -31,9 +30,9 @@
           <w:bCs/>
           <w:color w:val="000000"/>
         </w:rPr>
-        <w:t xml:space="preserve"> de </w:t>
-      </w:r>
-      <w:proofErr w:type="spellStart"/>
+        <w:t>Competencia</w:t>
+      </w:r>
+      <w:proofErr w:type="spellEnd"/>
       <w:r>
         <w:rPr>
           <w:rFonts w:ascii="Arial" w:eastAsia="Times New Roman" w:hAnsi="Arial" w:cs="Arial"/>
@@ -41,23 +40,24 @@
           <w:bCs/>
           <w:color w:val="000000"/>
         </w:rPr>
-        <w:t>Competencia</w:t>
-      </w:r>
-      <w:proofErr w:type="spellEnd"/>
-      <w:r>
+        <w:t xml:space="preserve"> 2</w:t>
+      </w:r>
+    </w:p>
+    <w:p>
+      <w:pPr>
+        <w:spacing w:after="0" w:line="240" w:lineRule="auto"/>
+        <w:jc w:val="center"/>
         <w:rPr>
           <w:rFonts w:ascii="Arial" w:eastAsia="Times New Roman" w:hAnsi="Arial" w:cs="Arial"/>
           <w:b/>
           <w:bCs/>
           <w:color w:val="000000"/>
         </w:rPr>
-        <w:t xml:space="preserve"> 2</w:t>
-      </w:r>
-    </w:p>
-    <w:p>
-      <w:pPr>
-        <w:spacing w:after="0" w:line="240" w:lineRule="auto"/>
-        <w:jc w:val="center"/>
+      </w:pPr>
+    </w:p>
+    <w:p>
+      <w:pPr>
+        <w:spacing w:after="0" w:line="240" w:lineRule="auto"/>
         <w:rPr>
           <w:rFonts w:ascii="Arial" w:eastAsia="Times New Roman" w:hAnsi="Arial" w:cs="Arial"/>
           <w:b/>
@@ -65,19 +65,17 @@
           <w:color w:val="000000"/>
         </w:rPr>
       </w:pPr>
-    </w:p>
-    <w:p>
-      <w:pPr>
-        <w:spacing w:after="0" w:line="240" w:lineRule="auto"/>
+      <w:proofErr w:type="spellStart"/>
+      <w:r>
         <w:rPr>
           <w:rFonts w:ascii="Arial" w:eastAsia="Times New Roman" w:hAnsi="Arial" w:cs="Arial"/>
           <w:b/>
           <w:bCs/>
           <w:color w:val="000000"/>
         </w:rPr>
-      </w:pPr>
-      <w:bookmarkStart w:id="0" w:name="_GoBack"/>
-      <w:bookmarkEnd w:id="0"/>
+        <w:t>Nombre</w:t>
+      </w:r>
+      <w:proofErr w:type="spellEnd"/>
       <w:r>
         <w:rPr>
           <w:rFonts w:ascii="Arial" w:eastAsia="Times New Roman" w:hAnsi="Arial" w:cs="Arial"/>
@@ -85,7 +83,7 @@
           <w:bCs/>
           <w:color w:val="000000"/>
         </w:rPr>
-        <w:t>Nombre</w:t>
+        <w:t>:</w:t>
       </w:r>
       <w:r>
         <w:rPr>
@@ -94,7 +92,7 @@
           <w:bCs/>
           <w:color w:val="000000"/>
         </w:rPr>
-        <w:t>:</w:t>
+        <w:t xml:space="preserve"> </w:t>
       </w:r>
       <w:r>
         <w:rPr>
@@ -103,7 +101,7 @@
           <w:bCs/>
           <w:color w:val="000000"/>
         </w:rPr>
-        <w:t xml:space="preserve"> ------------------------------------------------------------------------------------------------</w:t>
+        <w:t>Emily Gomez Marcos</w:t>
       </w:r>
     </w:p>
     <w:p>
@@ -329,6 +327,131 @@
           <w:lang w:val="es-ES"/>
         </w:rPr>
       </w:pPr>
+    </w:p>
+    <w:p>
+      <w:pPr>
+        <w:spacing w:after="0" w:line="240" w:lineRule="auto"/>
+        <w:rPr>
+          <w:rFonts w:ascii="Times New Roman" w:eastAsia="Times New Roman" w:hAnsi="Times New Roman" w:cs="Times New Roman"/>
+          <w:sz w:val="24"/>
+          <w:szCs w:val="24"/>
+          <w:lang w:val="es-ES"/>
+        </w:rPr>
+      </w:pPr>
+      <w:r>
+        <w:rPr>
+          <w:rFonts w:ascii="Times New Roman" w:eastAsia="Times New Roman" w:hAnsi="Times New Roman" w:cs="Times New Roman"/>
+          <w:sz w:val="24"/>
+          <w:szCs w:val="24"/>
+          <w:lang w:val="es-ES"/>
+        </w:rPr>
+        <w:t xml:space="preserve">Creación de carpeta UC2 y subida al </w:t>
+      </w:r>
+      <w:proofErr w:type="spellStart"/>
+      <w:r>
+        <w:rPr>
+          <w:rFonts w:ascii="Times New Roman" w:eastAsia="Times New Roman" w:hAnsi="Times New Roman" w:cs="Times New Roman"/>
+          <w:sz w:val="24"/>
+          <w:szCs w:val="24"/>
+          <w:lang w:val="es-ES"/>
+        </w:rPr>
+        <w:t>github</w:t>
+      </w:r>
+      <w:proofErr w:type="spellEnd"/>
+      <w:r>
+        <w:rPr>
+          <w:rFonts w:ascii="Times New Roman" w:eastAsia="Times New Roman" w:hAnsi="Times New Roman" w:cs="Times New Roman"/>
+          <w:sz w:val="24"/>
+          <w:szCs w:val="24"/>
+          <w:lang w:val="es-ES"/>
+        </w:rPr>
+        <w:t>:</w:t>
+      </w:r>
+    </w:p>
+    <w:p>
+      <w:pPr>
+        <w:spacing w:after="0" w:line="240" w:lineRule="auto"/>
+        <w:rPr>
+          <w:rFonts w:ascii="Times New Roman" w:eastAsia="Times New Roman" w:hAnsi="Times New Roman" w:cs="Times New Roman"/>
+          <w:sz w:val="24"/>
+          <w:szCs w:val="24"/>
+          <w:lang w:val="es-ES"/>
+        </w:rPr>
+      </w:pPr>
+    </w:p>
+    <w:p>
+      <w:pPr>
+        <w:spacing w:after="0" w:line="240" w:lineRule="auto"/>
+        <w:rPr>
+          <w:rFonts w:ascii="Times New Roman" w:eastAsia="Times New Roman" w:hAnsi="Times New Roman" w:cs="Times New Roman"/>
+          <w:sz w:val="24"/>
+          <w:szCs w:val="24"/>
+          <w:lang w:val="es-ES"/>
+        </w:rPr>
+      </w:pPr>
+      <w:r>
+        <w:rPr>
+          <w:rFonts w:ascii="Times New Roman" w:eastAsia="Times New Roman" w:hAnsi="Times New Roman" w:cs="Times New Roman"/>
+          <w:sz w:val="24"/>
+          <w:szCs w:val="24"/>
+          <w:lang w:val="es-ES"/>
+        </w:rPr>
+        <w:drawing>
+          <wp:anchor distT="0" distB="0" distL="114300" distR="114300" simplePos="0" relativeHeight="251658240" behindDoc="0" locked="0" layoutInCell="1" allowOverlap="1" wp14:anchorId="449E9417" wp14:editId="0221F56F">
+            <wp:simplePos x="0" y="0"/>
+            <wp:positionH relativeFrom="margin">
+              <wp:posOffset>400685</wp:posOffset>
+            </wp:positionH>
+            <wp:positionV relativeFrom="paragraph">
+              <wp:posOffset>158750</wp:posOffset>
+            </wp:positionV>
+            <wp:extent cx="5020945" cy="2331720"/>
+            <wp:effectExtent l="0" t="0" r="8255" b="0"/>
+            <wp:wrapSquare wrapText="bothSides"/>
+            <wp:docPr id="1" name="Imagen 1"/>
+            <wp:cNvGraphicFramePr>
+              <a:graphicFrameLocks xmlns:a="http://schemas.openxmlformats.org/drawingml/2006/main" noChangeAspect="1"/>
+            </wp:cNvGraphicFramePr>
+            <a:graphic xmlns:a="http://schemas.openxmlformats.org/drawingml/2006/main">
+              <a:graphicData uri="http://schemas.openxmlformats.org/drawingml/2006/picture">
+                <pic:pic xmlns:pic="http://schemas.openxmlformats.org/drawingml/2006/picture">
+                  <pic:nvPicPr>
+                    <pic:cNvPr id="1" name=""/>
+                    <pic:cNvPicPr/>
+                  </pic:nvPicPr>
+                  <pic:blipFill>
+                    <a:blip r:embed="rId5">
+                      <a:extLst>
+                        <a:ext uri="{28A0092B-C50C-407E-A947-70E740481C1C}">
+                          <a14:useLocalDpi xmlns:a14="http://schemas.microsoft.com/office/drawing/2010/main" val="0"/>
+                        </a:ext>
+                      </a:extLst>
+                    </a:blip>
+                    <a:stretch>
+                      <a:fillRect/>
+                    </a:stretch>
+                  </pic:blipFill>
+                  <pic:spPr>
+                    <a:xfrm>
+                      <a:off x="0" y="0"/>
+                      <a:ext cx="5020945" cy="2331720"/>
+                    </a:xfrm>
+                    <a:prstGeom prst="rect">
+                      <a:avLst/>
+                    </a:prstGeom>
+                  </pic:spPr>
+                </pic:pic>
+              </a:graphicData>
+            </a:graphic>
+            <wp14:sizeRelH relativeFrom="margin">
+              <wp14:pctWidth>0</wp14:pctWidth>
+            </wp14:sizeRelH>
+            <wp14:sizeRelV relativeFrom="margin">
+              <wp14:pctHeight>0</wp14:pctHeight>
+            </wp14:sizeRelV>
+          </wp:anchor>
+        </w:drawing>
+      </w:r>
       <w:r>
         <w:rPr>
           <w:rFonts w:ascii="Times New Roman" w:eastAsia="Times New Roman" w:hAnsi="Times New Roman" w:cs="Times New Roman"/>
@@ -337,6 +460,580 @@
           <w:lang w:val="es-ES"/>
         </w:rPr>
         <w:br/>
+      </w:r>
+    </w:p>
+    <w:p>
+      <w:pPr>
+        <w:spacing w:after="0" w:line="240" w:lineRule="auto"/>
+        <w:rPr>
+          <w:rFonts w:ascii="Times New Roman" w:eastAsia="Times New Roman" w:hAnsi="Times New Roman" w:cs="Times New Roman"/>
+          <w:sz w:val="24"/>
+          <w:szCs w:val="24"/>
+          <w:lang w:val="es-ES"/>
+        </w:rPr>
+      </w:pPr>
+    </w:p>
+    <w:p>
+      <w:pPr>
+        <w:spacing w:after="0" w:line="240" w:lineRule="auto"/>
+        <w:rPr>
+          <w:rFonts w:ascii="Times New Roman" w:eastAsia="Times New Roman" w:hAnsi="Times New Roman" w:cs="Times New Roman"/>
+          <w:sz w:val="24"/>
+          <w:szCs w:val="24"/>
+          <w:lang w:val="es-ES"/>
+        </w:rPr>
+      </w:pPr>
+    </w:p>
+    <w:p>
+      <w:pPr>
+        <w:spacing w:after="0" w:line="240" w:lineRule="auto"/>
+        <w:rPr>
+          <w:rFonts w:ascii="Times New Roman" w:eastAsia="Times New Roman" w:hAnsi="Times New Roman" w:cs="Times New Roman"/>
+          <w:sz w:val="24"/>
+          <w:szCs w:val="24"/>
+          <w:lang w:val="es-ES"/>
+        </w:rPr>
+      </w:pPr>
+    </w:p>
+    <w:p>
+      <w:pPr>
+        <w:spacing w:after="0" w:line="240" w:lineRule="auto"/>
+        <w:rPr>
+          <w:rFonts w:ascii="Times New Roman" w:eastAsia="Times New Roman" w:hAnsi="Times New Roman" w:cs="Times New Roman"/>
+          <w:sz w:val="24"/>
+          <w:szCs w:val="24"/>
+          <w:lang w:val="es-ES"/>
+        </w:rPr>
+      </w:pPr>
+    </w:p>
+    <w:p>
+      <w:pPr>
+        <w:spacing w:after="0" w:line="240" w:lineRule="auto"/>
+        <w:rPr>
+          <w:rFonts w:ascii="Times New Roman" w:eastAsia="Times New Roman" w:hAnsi="Times New Roman" w:cs="Times New Roman"/>
+          <w:sz w:val="24"/>
+          <w:szCs w:val="24"/>
+          <w:lang w:val="es-ES"/>
+        </w:rPr>
+      </w:pPr>
+    </w:p>
+    <w:p>
+      <w:pPr>
+        <w:spacing w:after="0" w:line="240" w:lineRule="auto"/>
+        <w:rPr>
+          <w:rFonts w:ascii="Times New Roman" w:eastAsia="Times New Roman" w:hAnsi="Times New Roman" w:cs="Times New Roman"/>
+          <w:sz w:val="24"/>
+          <w:szCs w:val="24"/>
+          <w:lang w:val="es-ES"/>
+        </w:rPr>
+      </w:pPr>
+    </w:p>
+    <w:p>
+      <w:pPr>
+        <w:spacing w:after="0" w:line="240" w:lineRule="auto"/>
+        <w:rPr>
+          <w:rFonts w:ascii="Times New Roman" w:eastAsia="Times New Roman" w:hAnsi="Times New Roman" w:cs="Times New Roman"/>
+          <w:sz w:val="24"/>
+          <w:szCs w:val="24"/>
+          <w:lang w:val="es-ES"/>
+        </w:rPr>
+      </w:pPr>
+    </w:p>
+    <w:p>
+      <w:pPr>
+        <w:spacing w:after="0" w:line="240" w:lineRule="auto"/>
+        <w:rPr>
+          <w:rFonts w:ascii="Times New Roman" w:eastAsia="Times New Roman" w:hAnsi="Times New Roman" w:cs="Times New Roman"/>
+          <w:sz w:val="24"/>
+          <w:szCs w:val="24"/>
+          <w:lang w:val="es-ES"/>
+        </w:rPr>
+      </w:pPr>
+    </w:p>
+    <w:p>
+      <w:pPr>
+        <w:spacing w:after="0" w:line="240" w:lineRule="auto"/>
+        <w:rPr>
+          <w:rFonts w:ascii="Times New Roman" w:eastAsia="Times New Roman" w:hAnsi="Times New Roman" w:cs="Times New Roman"/>
+          <w:sz w:val="24"/>
+          <w:szCs w:val="24"/>
+          <w:lang w:val="es-ES"/>
+        </w:rPr>
+      </w:pPr>
+    </w:p>
+    <w:p>
+      <w:pPr>
+        <w:spacing w:after="0" w:line="240" w:lineRule="auto"/>
+        <w:rPr>
+          <w:rFonts w:ascii="Times New Roman" w:eastAsia="Times New Roman" w:hAnsi="Times New Roman" w:cs="Times New Roman"/>
+          <w:sz w:val="24"/>
+          <w:szCs w:val="24"/>
+          <w:lang w:val="es-ES"/>
+        </w:rPr>
+      </w:pPr>
+    </w:p>
+    <w:p>
+      <w:pPr>
+        <w:spacing w:after="0" w:line="240" w:lineRule="auto"/>
+        <w:rPr>
+          <w:rFonts w:ascii="Times New Roman" w:eastAsia="Times New Roman" w:hAnsi="Times New Roman" w:cs="Times New Roman"/>
+          <w:sz w:val="24"/>
+          <w:szCs w:val="24"/>
+          <w:lang w:val="es-ES"/>
+        </w:rPr>
+      </w:pPr>
+    </w:p>
+    <w:p>
+      <w:pPr>
+        <w:spacing w:after="0" w:line="240" w:lineRule="auto"/>
+        <w:rPr>
+          <w:rFonts w:ascii="Times New Roman" w:eastAsia="Times New Roman" w:hAnsi="Times New Roman" w:cs="Times New Roman"/>
+          <w:sz w:val="24"/>
+          <w:szCs w:val="24"/>
+          <w:lang w:val="es-ES"/>
+        </w:rPr>
+      </w:pPr>
+    </w:p>
+    <w:p>
+      <w:pPr>
+        <w:spacing w:after="0" w:line="240" w:lineRule="auto"/>
+        <w:rPr>
+          <w:rFonts w:ascii="Times New Roman" w:eastAsia="Times New Roman" w:hAnsi="Times New Roman" w:cs="Times New Roman"/>
+          <w:sz w:val="24"/>
+          <w:szCs w:val="24"/>
+          <w:lang w:val="es-ES"/>
+        </w:rPr>
+      </w:pPr>
+    </w:p>
+    <w:p>
+      <w:pPr>
+        <w:spacing w:after="0" w:line="240" w:lineRule="auto"/>
+        <w:rPr>
+          <w:rFonts w:ascii="Times New Roman" w:eastAsia="Times New Roman" w:hAnsi="Times New Roman" w:cs="Times New Roman"/>
+          <w:sz w:val="24"/>
+          <w:szCs w:val="24"/>
+          <w:lang w:val="es-ES"/>
+        </w:rPr>
+      </w:pPr>
+      <w:r>
+        <w:rPr>
+          <w:rFonts w:ascii="Times New Roman" w:eastAsia="Times New Roman" w:hAnsi="Times New Roman" w:cs="Times New Roman"/>
+          <w:sz w:val="24"/>
+          <w:szCs w:val="24"/>
+          <w:lang w:val="es-ES"/>
+        </w:rPr>
+        <w:drawing>
+          <wp:anchor distT="0" distB="0" distL="114300" distR="114300" simplePos="0" relativeHeight="251659264" behindDoc="0" locked="0" layoutInCell="1" allowOverlap="1" wp14:anchorId="736E5248" wp14:editId="197D349E">
+            <wp:simplePos x="0" y="0"/>
+            <wp:positionH relativeFrom="margin">
+              <wp:align>center</wp:align>
+            </wp:positionH>
+            <wp:positionV relativeFrom="paragraph">
+              <wp:posOffset>51435</wp:posOffset>
+            </wp:positionV>
+            <wp:extent cx="4808220" cy="586740"/>
+            <wp:effectExtent l="0" t="0" r="0" b="3810"/>
+            <wp:wrapSquare wrapText="bothSides"/>
+            <wp:docPr id="2" name="Imagen 2"/>
+            <wp:cNvGraphicFramePr>
+              <a:graphicFrameLocks xmlns:a="http://schemas.openxmlformats.org/drawingml/2006/main" noChangeAspect="1"/>
+            </wp:cNvGraphicFramePr>
+            <a:graphic xmlns:a="http://schemas.openxmlformats.org/drawingml/2006/main">
+              <a:graphicData uri="http://schemas.openxmlformats.org/drawingml/2006/picture">
+                <pic:pic xmlns:pic="http://schemas.openxmlformats.org/drawingml/2006/picture">
+                  <pic:nvPicPr>
+                    <pic:cNvPr id="1" name=""/>
+                    <pic:cNvPicPr/>
+                  </pic:nvPicPr>
+                  <pic:blipFill rotWithShape="1">
+                    <a:blip r:embed="rId6">
+                      <a:extLst>
+                        <a:ext uri="{28A0092B-C50C-407E-A947-70E740481C1C}">
+                          <a14:useLocalDpi xmlns:a14="http://schemas.microsoft.com/office/drawing/2010/main" val="0"/>
+                        </a:ext>
+                      </a:extLst>
+                    </a:blip>
+                    <a:srcRect r="14325" b="81181"/>
+                    <a:stretch/>
+                  </pic:blipFill>
+                  <pic:spPr bwMode="auto">
+                    <a:xfrm>
+                      <a:off x="0" y="0"/>
+                      <a:ext cx="4808220" cy="586740"/>
+                    </a:xfrm>
+                    <a:prstGeom prst="rect">
+                      <a:avLst/>
+                    </a:prstGeom>
+                    <a:ln>
+                      <a:noFill/>
+                    </a:ln>
+                    <a:extLst>
+                      <a:ext uri="{53640926-AAD7-44D8-BBD7-CCE9431645EC}">
+                        <a14:shadowObscured xmlns:a14="http://schemas.microsoft.com/office/drawing/2010/main"/>
+                      </a:ext>
+                    </a:extLst>
+                  </pic:spPr>
+                </pic:pic>
+              </a:graphicData>
+            </a:graphic>
+            <wp14:sizeRelH relativeFrom="margin">
+              <wp14:pctWidth>0</wp14:pctWidth>
+            </wp14:sizeRelH>
+          </wp:anchor>
+        </w:drawing>
+      </w:r>
+    </w:p>
+    <w:p>
+      <w:pPr>
+        <w:spacing w:after="0" w:line="240" w:lineRule="auto"/>
+        <w:rPr>
+          <w:rFonts w:ascii="Times New Roman" w:eastAsia="Times New Roman" w:hAnsi="Times New Roman" w:cs="Times New Roman"/>
+          <w:sz w:val="24"/>
+          <w:szCs w:val="24"/>
+          <w:lang w:val="es-ES"/>
+        </w:rPr>
+      </w:pPr>
+    </w:p>
+    <w:p>
+      <w:pPr>
+        <w:spacing w:after="0" w:line="240" w:lineRule="auto"/>
+        <w:rPr>
+          <w:rFonts w:ascii="Times New Roman" w:eastAsia="Times New Roman" w:hAnsi="Times New Roman" w:cs="Times New Roman"/>
+          <w:sz w:val="24"/>
+          <w:szCs w:val="24"/>
+          <w:lang w:val="es-ES"/>
+        </w:rPr>
+      </w:pPr>
+    </w:p>
+    <w:p>
+      <w:pPr>
+        <w:spacing w:after="0" w:line="240" w:lineRule="auto"/>
+        <w:rPr>
+          <w:rFonts w:ascii="Times New Roman" w:eastAsia="Times New Roman" w:hAnsi="Times New Roman" w:cs="Times New Roman"/>
+          <w:sz w:val="24"/>
+          <w:szCs w:val="24"/>
+          <w:lang w:val="es-ES"/>
+        </w:rPr>
+      </w:pPr>
+    </w:p>
+    <w:p>
+      <w:pPr>
+        <w:spacing w:after="0" w:line="240" w:lineRule="auto"/>
+        <w:rPr>
+          <w:rFonts w:ascii="Times New Roman" w:eastAsia="Times New Roman" w:hAnsi="Times New Roman" w:cs="Times New Roman"/>
+          <w:sz w:val="24"/>
+          <w:szCs w:val="24"/>
+          <w:lang w:val="es-ES"/>
+        </w:rPr>
+      </w:pPr>
+      <w:r>
+        <w:rPr>
+          <w:rFonts w:ascii="Times New Roman" w:eastAsia="Times New Roman" w:hAnsi="Times New Roman" w:cs="Times New Roman"/>
+          <w:sz w:val="24"/>
+          <w:szCs w:val="24"/>
+          <w:lang w:val="es-ES"/>
+        </w:rPr>
+        <w:drawing>
+          <wp:anchor distT="0" distB="0" distL="114300" distR="114300" simplePos="0" relativeHeight="251660288" behindDoc="0" locked="0" layoutInCell="1" allowOverlap="1" wp14:anchorId="106B5CD4" wp14:editId="1E3069D4">
+            <wp:simplePos x="0" y="0"/>
+            <wp:positionH relativeFrom="margin">
+              <wp:align>center</wp:align>
+            </wp:positionH>
+            <wp:positionV relativeFrom="paragraph">
+              <wp:posOffset>60325</wp:posOffset>
+            </wp:positionV>
+            <wp:extent cx="4815840" cy="1334770"/>
+            <wp:effectExtent l="0" t="0" r="3810" b="0"/>
+            <wp:wrapSquare wrapText="bothSides"/>
+            <wp:docPr id="4" name="Imagen 4"/>
+            <wp:cNvGraphicFramePr>
+              <a:graphicFrameLocks xmlns:a="http://schemas.openxmlformats.org/drawingml/2006/main" noChangeAspect="1"/>
+            </wp:cNvGraphicFramePr>
+            <a:graphic xmlns:a="http://schemas.openxmlformats.org/drawingml/2006/main">
+              <a:graphicData uri="http://schemas.openxmlformats.org/drawingml/2006/picture">
+                <pic:pic xmlns:pic="http://schemas.openxmlformats.org/drawingml/2006/picture">
+                  <pic:nvPicPr>
+                    <pic:cNvPr id="1" name=""/>
+                    <pic:cNvPicPr/>
+                  </pic:nvPicPr>
+                  <pic:blipFill rotWithShape="1">
+                    <a:blip r:embed="rId6">
+                      <a:extLst>
+                        <a:ext uri="{28A0092B-C50C-407E-A947-70E740481C1C}">
+                          <a14:useLocalDpi xmlns:a14="http://schemas.microsoft.com/office/drawing/2010/main" val="0"/>
+                        </a:ext>
+                      </a:extLst>
+                    </a:blip>
+                    <a:srcRect t="50102"/>
+                    <a:stretch/>
+                  </pic:blipFill>
+                  <pic:spPr bwMode="auto">
+                    <a:xfrm>
+                      <a:off x="0" y="0"/>
+                      <a:ext cx="4815840" cy="1334770"/>
+                    </a:xfrm>
+                    <a:prstGeom prst="rect">
+                      <a:avLst/>
+                    </a:prstGeom>
+                    <a:ln>
+                      <a:noFill/>
+                    </a:ln>
+                    <a:extLst>
+                      <a:ext uri="{53640926-AAD7-44D8-BBD7-CCE9431645EC}">
+                        <a14:shadowObscured xmlns:a14="http://schemas.microsoft.com/office/drawing/2010/main"/>
+                      </a:ext>
+                    </a:extLst>
+                  </pic:spPr>
+                </pic:pic>
+              </a:graphicData>
+            </a:graphic>
+            <wp14:sizeRelH relativeFrom="page">
+              <wp14:pctWidth>0</wp14:pctWidth>
+            </wp14:sizeRelH>
+            <wp14:sizeRelV relativeFrom="page">
+              <wp14:pctHeight>0</wp14:pctHeight>
+            </wp14:sizeRelV>
+          </wp:anchor>
+        </w:drawing>
+      </w:r>
+    </w:p>
+    <w:p>
+      <w:pPr>
+        <w:spacing w:after="0" w:line="240" w:lineRule="auto"/>
+        <w:rPr>
+          <w:rFonts w:ascii="Times New Roman" w:eastAsia="Times New Roman" w:hAnsi="Times New Roman" w:cs="Times New Roman"/>
+          <w:sz w:val="24"/>
+          <w:szCs w:val="24"/>
+          <w:lang w:val="es-ES"/>
+        </w:rPr>
+      </w:pPr>
+    </w:p>
+    <w:p>
+      <w:pPr>
+        <w:spacing w:after="0" w:line="240" w:lineRule="auto"/>
+        <w:rPr>
+          <w:rFonts w:ascii="Times New Roman" w:eastAsia="Times New Roman" w:hAnsi="Times New Roman" w:cs="Times New Roman"/>
+          <w:sz w:val="24"/>
+          <w:szCs w:val="24"/>
+          <w:lang w:val="es-ES"/>
+        </w:rPr>
+      </w:pPr>
+    </w:p>
+    <w:p>
+      <w:pPr>
+        <w:spacing w:after="0" w:line="240" w:lineRule="auto"/>
+        <w:rPr>
+          <w:rFonts w:ascii="Times New Roman" w:eastAsia="Times New Roman" w:hAnsi="Times New Roman" w:cs="Times New Roman"/>
+          <w:sz w:val="24"/>
+          <w:szCs w:val="24"/>
+          <w:lang w:val="es-ES"/>
+        </w:rPr>
+      </w:pPr>
+    </w:p>
+    <w:p>
+      <w:pPr>
+        <w:spacing w:after="0" w:line="240" w:lineRule="auto"/>
+        <w:rPr>
+          <w:rFonts w:ascii="Times New Roman" w:eastAsia="Times New Roman" w:hAnsi="Times New Roman" w:cs="Times New Roman"/>
+          <w:sz w:val="24"/>
+          <w:szCs w:val="24"/>
+          <w:lang w:val="es-ES"/>
+        </w:rPr>
+      </w:pPr>
+    </w:p>
+    <w:p>
+      <w:pPr>
+        <w:spacing w:after="0" w:line="240" w:lineRule="auto"/>
+        <w:rPr>
+          <w:rFonts w:ascii="Times New Roman" w:eastAsia="Times New Roman" w:hAnsi="Times New Roman" w:cs="Times New Roman"/>
+          <w:sz w:val="24"/>
+          <w:szCs w:val="24"/>
+          <w:lang w:val="es-ES"/>
+        </w:rPr>
+      </w:pPr>
+    </w:p>
+    <w:p>
+      <w:pPr>
+        <w:spacing w:after="0" w:line="240" w:lineRule="auto"/>
+        <w:rPr>
+          <w:rFonts w:ascii="Times New Roman" w:eastAsia="Times New Roman" w:hAnsi="Times New Roman" w:cs="Times New Roman"/>
+          <w:sz w:val="24"/>
+          <w:szCs w:val="24"/>
+          <w:lang w:val="es-ES"/>
+        </w:rPr>
+      </w:pPr>
+    </w:p>
+    <w:p>
+      <w:pPr>
+        <w:spacing w:after="0" w:line="240" w:lineRule="auto"/>
+        <w:rPr>
+          <w:rFonts w:ascii="Times New Roman" w:eastAsia="Times New Roman" w:hAnsi="Times New Roman" w:cs="Times New Roman"/>
+          <w:sz w:val="24"/>
+          <w:szCs w:val="24"/>
+          <w:lang w:val="es-ES"/>
+        </w:rPr>
+      </w:pPr>
+    </w:p>
+    <w:p>
+      <w:pPr>
+        <w:spacing w:after="0" w:line="240" w:lineRule="auto"/>
+        <w:rPr>
+          <w:rFonts w:ascii="Times New Roman" w:eastAsia="Times New Roman" w:hAnsi="Times New Roman" w:cs="Times New Roman"/>
+          <w:sz w:val="24"/>
+          <w:szCs w:val="24"/>
+          <w:lang w:val="es-ES"/>
+        </w:rPr>
+      </w:pPr>
+    </w:p>
+    <w:p>
+      <w:pPr>
+        <w:spacing w:after="0" w:line="240" w:lineRule="auto"/>
+        <w:rPr>
+          <w:rFonts w:ascii="Times New Roman" w:eastAsia="Times New Roman" w:hAnsi="Times New Roman" w:cs="Times New Roman"/>
+          <w:sz w:val="24"/>
+          <w:szCs w:val="24"/>
+          <w:lang w:val="es-ES"/>
+        </w:rPr>
+      </w:pPr>
+    </w:p>
+    <w:p>
+      <w:pPr>
+        <w:spacing w:after="0" w:line="240" w:lineRule="auto"/>
+        <w:rPr>
+          <w:rFonts w:ascii="Times New Roman" w:eastAsia="Times New Roman" w:hAnsi="Times New Roman" w:cs="Times New Roman"/>
+          <w:sz w:val="24"/>
+          <w:szCs w:val="24"/>
+          <w:lang w:val="es-ES"/>
+        </w:rPr>
+      </w:pPr>
+    </w:p>
+    <w:p>
+      <w:pPr>
+        <w:spacing w:after="0" w:line="240" w:lineRule="auto"/>
+        <w:rPr>
+          <w:rFonts w:ascii="Times New Roman" w:eastAsia="Times New Roman" w:hAnsi="Times New Roman" w:cs="Times New Roman"/>
+          <w:sz w:val="24"/>
+          <w:szCs w:val="24"/>
+          <w:lang w:val="es-ES"/>
+        </w:rPr>
+      </w:pPr>
+    </w:p>
+    <w:p>
+      <w:pPr>
+        <w:spacing w:after="0" w:line="240" w:lineRule="auto"/>
+        <w:rPr>
+          <w:rFonts w:ascii="Times New Roman" w:eastAsia="Times New Roman" w:hAnsi="Times New Roman" w:cs="Times New Roman"/>
+          <w:sz w:val="24"/>
+          <w:szCs w:val="24"/>
+          <w:lang w:val="es-ES"/>
+        </w:rPr>
+      </w:pPr>
+    </w:p>
+    <w:p>
+      <w:pPr>
+        <w:spacing w:after="0" w:line="240" w:lineRule="auto"/>
+        <w:rPr>
+          <w:rFonts w:ascii="Times New Roman" w:eastAsia="Times New Roman" w:hAnsi="Times New Roman" w:cs="Times New Roman"/>
+          <w:sz w:val="24"/>
+          <w:szCs w:val="24"/>
+          <w:lang w:val="es-ES"/>
+        </w:rPr>
+      </w:pPr>
+    </w:p>
+    <w:p>
+      <w:pPr>
+        <w:spacing w:after="0" w:line="240" w:lineRule="auto"/>
+        <w:rPr>
+          <w:rFonts w:ascii="Times New Roman" w:eastAsia="Times New Roman" w:hAnsi="Times New Roman" w:cs="Times New Roman"/>
+          <w:sz w:val="24"/>
+          <w:szCs w:val="24"/>
+          <w:lang w:val="es-ES"/>
+        </w:rPr>
+      </w:pPr>
+    </w:p>
+    <w:p>
+      <w:pPr>
+        <w:spacing w:after="0" w:line="240" w:lineRule="auto"/>
+        <w:rPr>
+          <w:rFonts w:ascii="Times New Roman" w:eastAsia="Times New Roman" w:hAnsi="Times New Roman" w:cs="Times New Roman"/>
+          <w:sz w:val="24"/>
+          <w:szCs w:val="24"/>
+          <w:lang w:val="es-ES"/>
+        </w:rPr>
+      </w:pPr>
+    </w:p>
+    <w:p>
+      <w:pPr>
+        <w:spacing w:after="0" w:line="240" w:lineRule="auto"/>
+        <w:rPr>
+          <w:rFonts w:ascii="Times New Roman" w:eastAsia="Times New Roman" w:hAnsi="Times New Roman" w:cs="Times New Roman"/>
+          <w:sz w:val="24"/>
+          <w:szCs w:val="24"/>
+          <w:lang w:val="es-ES"/>
+        </w:rPr>
+      </w:pPr>
+      <w:r>
+        <w:rPr>
+          <w:rFonts w:ascii="Times New Roman" w:eastAsia="Times New Roman" w:hAnsi="Times New Roman" w:cs="Times New Roman"/>
+          <w:sz w:val="24"/>
+          <w:szCs w:val="24"/>
+          <w:lang w:val="es-ES"/>
+        </w:rPr>
+        <w:drawing>
+          <wp:anchor distT="0" distB="0" distL="114300" distR="114300" simplePos="0" relativeHeight="251661312" behindDoc="0" locked="0" layoutInCell="1" allowOverlap="1" wp14:anchorId="4D3E4A46" wp14:editId="02372F1F">
+            <wp:simplePos x="0" y="0"/>
+            <wp:positionH relativeFrom="margin">
+              <wp:align>center</wp:align>
+            </wp:positionH>
+            <wp:positionV relativeFrom="paragraph">
+              <wp:posOffset>-1322705</wp:posOffset>
+            </wp:positionV>
+            <wp:extent cx="4839335" cy="1531620"/>
+            <wp:effectExtent l="0" t="0" r="0" b="0"/>
+            <wp:wrapSquare wrapText="bothSides"/>
+            <wp:docPr id="3" name="Imagen 3"/>
+            <wp:cNvGraphicFramePr>
+              <a:graphicFrameLocks xmlns:a="http://schemas.openxmlformats.org/drawingml/2006/main" noChangeAspect="1"/>
+            </wp:cNvGraphicFramePr>
+            <a:graphic xmlns:a="http://schemas.openxmlformats.org/drawingml/2006/main">
+              <a:graphicData uri="http://schemas.openxmlformats.org/drawingml/2006/picture">
+                <pic:pic xmlns:pic="http://schemas.openxmlformats.org/drawingml/2006/picture">
+                  <pic:nvPicPr>
+                    <pic:cNvPr id="1" name=""/>
+                    <pic:cNvPicPr/>
+                  </pic:nvPicPr>
+                  <pic:blipFill>
+                    <a:blip r:embed="rId7">
+                      <a:extLst>
+                        <a:ext uri="{28A0092B-C50C-407E-A947-70E740481C1C}">
+                          <a14:useLocalDpi xmlns:a14="http://schemas.microsoft.com/office/drawing/2010/main" val="0"/>
+                        </a:ext>
+                      </a:extLst>
+                    </a:blip>
+                    <a:stretch>
+                      <a:fillRect/>
+                    </a:stretch>
+                  </pic:blipFill>
+                  <pic:spPr>
+                    <a:xfrm>
+                      <a:off x="0" y="0"/>
+                      <a:ext cx="4839335" cy="1531620"/>
+                    </a:xfrm>
+                    <a:prstGeom prst="rect">
+                      <a:avLst/>
+                    </a:prstGeom>
+                  </pic:spPr>
+                </pic:pic>
+              </a:graphicData>
+            </a:graphic>
+            <wp14:sizeRelH relativeFrom="margin">
+              <wp14:pctWidth>0</wp14:pctWidth>
+            </wp14:sizeRelH>
+            <wp14:sizeRelV relativeFrom="margin">
+              <wp14:pctHeight>0</wp14:pctHeight>
+            </wp14:sizeRelV>
+          </wp:anchor>
+        </w:drawing>
       </w:r>
     </w:p>
     <w:p>
@@ -359,6 +1056,7 @@
           <w:color w:val="000000"/>
           <w:lang w:val="es-ES"/>
         </w:rPr>
+        <w:lastRenderedPageBreak/>
         <w:t xml:space="preserve">Crear un </w:t>
       </w:r>
       <w:r>
@@ -398,6 +1096,28 @@
         </w:rPr>
         <w:t>, que considere los métodos:</w:t>
       </w:r>
+    </w:p>
+    <w:p>
+      <w:pPr>
+        <w:spacing w:after="0" w:line="240" w:lineRule="auto"/>
+        <w:textAlignment w:val="baseline"/>
+        <w:rPr>
+          <w:rFonts w:ascii="Arial" w:eastAsia="Times New Roman" w:hAnsi="Arial" w:cs="Arial"/>
+          <w:color w:val="000000"/>
+          <w:lang w:val="es-ES"/>
+        </w:rPr>
+      </w:pPr>
+    </w:p>
+    <w:p>
+      <w:pPr>
+        <w:spacing w:after="0" w:line="240" w:lineRule="auto"/>
+        <w:textAlignment w:val="baseline"/>
+        <w:rPr>
+          <w:rFonts w:ascii="Arial" w:eastAsia="Times New Roman" w:hAnsi="Arial" w:cs="Arial"/>
+          <w:color w:val="000000"/>
+          <w:lang w:val="es-ES"/>
+        </w:rPr>
+      </w:pPr>
     </w:p>
     <w:p>
       <w:pPr>
@@ -406,7 +1126,6 @@
           <w:numId w:val="2"/>
         </w:numPr>
         <w:spacing w:after="0" w:line="240" w:lineRule="auto"/>
-        <w:ind w:left="1440" w:hanging="360"/>
         <w:textAlignment w:val="baseline"/>
         <w:rPr>
           <w:rFonts w:ascii="Arial" w:eastAsia="Times New Roman" w:hAnsi="Arial" w:cs="Arial"/>
@@ -440,7 +1159,6 @@
           <w:numId w:val="2"/>
         </w:numPr>
         <w:spacing w:after="0" w:line="240" w:lineRule="auto"/>
-        <w:ind w:left="1440" w:hanging="360"/>
         <w:textAlignment w:val="baseline"/>
         <w:rPr>
           <w:rFonts w:ascii="Arial" w:eastAsia="Times New Roman" w:hAnsi="Arial" w:cs="Arial"/>
@@ -474,7 +1192,6 @@
           <w:numId w:val="2"/>
         </w:numPr>
         <w:spacing w:after="0" w:line="240" w:lineRule="auto"/>
-        <w:ind w:left="1440" w:hanging="360"/>
         <w:textAlignment w:val="baseline"/>
         <w:rPr>
           <w:rFonts w:ascii="Arial" w:eastAsia="Times New Roman" w:hAnsi="Arial" w:cs="Arial"/>
@@ -508,7 +1225,6 @@
           <w:numId w:val="2"/>
         </w:numPr>
         <w:spacing w:after="0" w:line="240" w:lineRule="auto"/>
-        <w:ind w:left="1440" w:hanging="360"/>
         <w:textAlignment w:val="baseline"/>
         <w:rPr>
           <w:rFonts w:ascii="Arial" w:eastAsia="Times New Roman" w:hAnsi="Arial" w:cs="Arial"/>
@@ -534,6 +1250,847 @@
         </w:rPr>
         <w:t>, que considere como parámetro el nombre del archivo.</w:t>
       </w:r>
+    </w:p>
+    <w:p>
+      <w:pPr>
+        <w:spacing w:after="0" w:line="240" w:lineRule="auto"/>
+        <w:textAlignment w:val="baseline"/>
+        <w:rPr>
+          <w:rFonts w:ascii="Arial" w:eastAsia="Times New Roman" w:hAnsi="Arial" w:cs="Arial"/>
+          <w:color w:val="000000"/>
+          <w:lang w:val="es-ES"/>
+        </w:rPr>
+      </w:pPr>
+    </w:p>
+    <w:p>
+      <w:pPr>
+        <w:spacing w:after="0" w:line="240" w:lineRule="auto"/>
+        <w:textAlignment w:val="baseline"/>
+        <w:rPr>
+          <w:rFonts w:ascii="Arial" w:eastAsia="Times New Roman" w:hAnsi="Arial" w:cs="Arial"/>
+          <w:color w:val="000000"/>
+          <w:lang w:val="es-ES"/>
+        </w:rPr>
+      </w:pPr>
+      <w:r>
+        <w:rPr>
+          <w:rFonts w:ascii="Arial" w:eastAsia="Times New Roman" w:hAnsi="Arial" w:cs="Arial"/>
+          <w:color w:val="000000"/>
+          <w:lang w:val="es-ES"/>
+        </w:rPr>
+        <w:drawing>
+          <wp:anchor distT="0" distB="0" distL="114300" distR="114300" simplePos="0" relativeHeight="251663360" behindDoc="0" locked="0" layoutInCell="1" allowOverlap="1" wp14:anchorId="6E550048" wp14:editId="76CA14B8">
+            <wp:simplePos x="0" y="0"/>
+            <wp:positionH relativeFrom="margin">
+              <wp:align>center</wp:align>
+            </wp:positionH>
+            <wp:positionV relativeFrom="paragraph">
+              <wp:posOffset>15875</wp:posOffset>
+            </wp:positionV>
+            <wp:extent cx="4564380" cy="5958840"/>
+            <wp:effectExtent l="0" t="0" r="7620" b="3810"/>
+            <wp:wrapSquare wrapText="bothSides"/>
+            <wp:docPr id="6" name="Imagen 6"/>
+            <wp:cNvGraphicFramePr>
+              <a:graphicFrameLocks xmlns:a="http://schemas.openxmlformats.org/drawingml/2006/main" noChangeAspect="1"/>
+            </wp:cNvGraphicFramePr>
+            <a:graphic xmlns:a="http://schemas.openxmlformats.org/drawingml/2006/main">
+              <a:graphicData uri="http://schemas.openxmlformats.org/drawingml/2006/picture">
+                <pic:pic xmlns:pic="http://schemas.openxmlformats.org/drawingml/2006/picture">
+                  <pic:nvPicPr>
+                    <pic:cNvPr id="1" name=""/>
+                    <pic:cNvPicPr/>
+                  </pic:nvPicPr>
+                  <pic:blipFill rotWithShape="1">
+                    <a:blip r:embed="rId8">
+                      <a:extLst>
+                        <a:ext uri="{28A0092B-C50C-407E-A947-70E740481C1C}">
+                          <a14:useLocalDpi xmlns:a14="http://schemas.microsoft.com/office/drawing/2010/main" val="0"/>
+                        </a:ext>
+                      </a:extLst>
+                    </a:blip>
+                    <a:srcRect r="18669"/>
+                    <a:stretch/>
+                  </pic:blipFill>
+                  <pic:spPr bwMode="auto">
+                    <a:xfrm>
+                      <a:off x="0" y="0"/>
+                      <a:ext cx="4564380" cy="5958840"/>
+                    </a:xfrm>
+                    <a:prstGeom prst="rect">
+                      <a:avLst/>
+                    </a:prstGeom>
+                    <a:ln>
+                      <a:noFill/>
+                    </a:ln>
+                    <a:extLst>
+                      <a:ext uri="{53640926-AAD7-44D8-BBD7-CCE9431645EC}">
+                        <a14:shadowObscured xmlns:a14="http://schemas.microsoft.com/office/drawing/2010/main"/>
+                      </a:ext>
+                    </a:extLst>
+                  </pic:spPr>
+                </pic:pic>
+              </a:graphicData>
+            </a:graphic>
+            <wp14:sizeRelH relativeFrom="page">
+              <wp14:pctWidth>0</wp14:pctWidth>
+            </wp14:sizeRelH>
+            <wp14:sizeRelV relativeFrom="page">
+              <wp14:pctHeight>0</wp14:pctHeight>
+            </wp14:sizeRelV>
+          </wp:anchor>
+        </w:drawing>
+      </w:r>
+    </w:p>
+    <w:p>
+      <w:pPr>
+        <w:spacing w:after="0" w:line="240" w:lineRule="auto"/>
+        <w:textAlignment w:val="baseline"/>
+        <w:rPr>
+          <w:rFonts w:ascii="Arial" w:eastAsia="Times New Roman" w:hAnsi="Arial" w:cs="Arial"/>
+          <w:color w:val="000000"/>
+          <w:lang w:val="es-ES"/>
+        </w:rPr>
+      </w:pPr>
+    </w:p>
+    <w:p>
+      <w:pPr>
+        <w:spacing w:after="0" w:line="240" w:lineRule="auto"/>
+        <w:textAlignment w:val="baseline"/>
+        <w:rPr>
+          <w:rFonts w:ascii="Arial" w:eastAsia="Times New Roman" w:hAnsi="Arial" w:cs="Arial"/>
+          <w:color w:val="000000"/>
+          <w:lang w:val="es-ES"/>
+        </w:rPr>
+      </w:pPr>
+    </w:p>
+    <w:p>
+      <w:pPr>
+        <w:spacing w:after="0" w:line="240" w:lineRule="auto"/>
+        <w:textAlignment w:val="baseline"/>
+        <w:rPr>
+          <w:rFonts w:ascii="Arial" w:eastAsia="Times New Roman" w:hAnsi="Arial" w:cs="Arial"/>
+          <w:color w:val="000000"/>
+          <w:lang w:val="es-ES"/>
+        </w:rPr>
+      </w:pPr>
+    </w:p>
+    <w:p>
+      <w:pPr>
+        <w:spacing w:after="0" w:line="240" w:lineRule="auto"/>
+        <w:textAlignment w:val="baseline"/>
+        <w:rPr>
+          <w:rFonts w:ascii="Arial" w:eastAsia="Times New Roman" w:hAnsi="Arial" w:cs="Arial"/>
+          <w:color w:val="000000"/>
+          <w:lang w:val="es-ES"/>
+        </w:rPr>
+      </w:pPr>
+    </w:p>
+    <w:p>
+      <w:pPr>
+        <w:spacing w:after="0" w:line="240" w:lineRule="auto"/>
+        <w:textAlignment w:val="baseline"/>
+        <w:rPr>
+          <w:rFonts w:ascii="Arial" w:eastAsia="Times New Roman" w:hAnsi="Arial" w:cs="Arial"/>
+          <w:color w:val="000000"/>
+          <w:lang w:val="es-ES"/>
+        </w:rPr>
+      </w:pPr>
+    </w:p>
+    <w:p>
+      <w:pPr>
+        <w:spacing w:after="0" w:line="240" w:lineRule="auto"/>
+        <w:textAlignment w:val="baseline"/>
+        <w:rPr>
+          <w:rFonts w:ascii="Arial" w:eastAsia="Times New Roman" w:hAnsi="Arial" w:cs="Arial"/>
+          <w:color w:val="000000"/>
+          <w:lang w:val="es-ES"/>
+        </w:rPr>
+      </w:pPr>
+    </w:p>
+    <w:p>
+      <w:pPr>
+        <w:spacing w:after="0" w:line="240" w:lineRule="auto"/>
+        <w:textAlignment w:val="baseline"/>
+        <w:rPr>
+          <w:rFonts w:ascii="Arial" w:eastAsia="Times New Roman" w:hAnsi="Arial" w:cs="Arial"/>
+          <w:color w:val="000000"/>
+          <w:lang w:val="es-ES"/>
+        </w:rPr>
+      </w:pPr>
+    </w:p>
+    <w:p>
+      <w:pPr>
+        <w:spacing w:after="0" w:line="240" w:lineRule="auto"/>
+        <w:textAlignment w:val="baseline"/>
+        <w:rPr>
+          <w:rFonts w:ascii="Arial" w:eastAsia="Times New Roman" w:hAnsi="Arial" w:cs="Arial"/>
+          <w:color w:val="000000"/>
+          <w:lang w:val="es-ES"/>
+        </w:rPr>
+      </w:pPr>
+    </w:p>
+    <w:p>
+      <w:pPr>
+        <w:spacing w:after="0" w:line="240" w:lineRule="auto"/>
+        <w:textAlignment w:val="baseline"/>
+        <w:rPr>
+          <w:rFonts w:ascii="Arial" w:eastAsia="Times New Roman" w:hAnsi="Arial" w:cs="Arial"/>
+          <w:color w:val="000000"/>
+          <w:lang w:val="es-ES"/>
+        </w:rPr>
+      </w:pPr>
+    </w:p>
+    <w:p>
+      <w:pPr>
+        <w:spacing w:after="0" w:line="240" w:lineRule="auto"/>
+        <w:textAlignment w:val="baseline"/>
+        <w:rPr>
+          <w:rFonts w:ascii="Arial" w:eastAsia="Times New Roman" w:hAnsi="Arial" w:cs="Arial"/>
+          <w:color w:val="000000"/>
+          <w:lang w:val="es-ES"/>
+        </w:rPr>
+      </w:pPr>
+    </w:p>
+    <w:p>
+      <w:pPr>
+        <w:spacing w:after="0" w:line="240" w:lineRule="auto"/>
+        <w:textAlignment w:val="baseline"/>
+        <w:rPr>
+          <w:rFonts w:ascii="Arial" w:eastAsia="Times New Roman" w:hAnsi="Arial" w:cs="Arial"/>
+          <w:color w:val="000000"/>
+          <w:lang w:val="es-ES"/>
+        </w:rPr>
+      </w:pPr>
+    </w:p>
+    <w:p>
+      <w:pPr>
+        <w:spacing w:after="0" w:line="240" w:lineRule="auto"/>
+        <w:textAlignment w:val="baseline"/>
+        <w:rPr>
+          <w:rFonts w:ascii="Arial" w:eastAsia="Times New Roman" w:hAnsi="Arial" w:cs="Arial"/>
+          <w:color w:val="000000"/>
+          <w:lang w:val="es-ES"/>
+        </w:rPr>
+      </w:pPr>
+    </w:p>
+    <w:p>
+      <w:pPr>
+        <w:spacing w:after="0" w:line="240" w:lineRule="auto"/>
+        <w:textAlignment w:val="baseline"/>
+        <w:rPr>
+          <w:rFonts w:ascii="Arial" w:eastAsia="Times New Roman" w:hAnsi="Arial" w:cs="Arial"/>
+          <w:color w:val="000000"/>
+          <w:lang w:val="es-ES"/>
+        </w:rPr>
+      </w:pPr>
+    </w:p>
+    <w:p>
+      <w:pPr>
+        <w:spacing w:after="0" w:line="240" w:lineRule="auto"/>
+        <w:textAlignment w:val="baseline"/>
+        <w:rPr>
+          <w:rFonts w:ascii="Arial" w:eastAsia="Times New Roman" w:hAnsi="Arial" w:cs="Arial"/>
+          <w:color w:val="000000"/>
+          <w:lang w:val="es-ES"/>
+        </w:rPr>
+      </w:pPr>
+    </w:p>
+    <w:p>
+      <w:pPr>
+        <w:spacing w:after="0" w:line="240" w:lineRule="auto"/>
+        <w:textAlignment w:val="baseline"/>
+        <w:rPr>
+          <w:rFonts w:ascii="Arial" w:eastAsia="Times New Roman" w:hAnsi="Arial" w:cs="Arial"/>
+          <w:color w:val="000000"/>
+          <w:lang w:val="es-ES"/>
+        </w:rPr>
+      </w:pPr>
+    </w:p>
+    <w:p>
+      <w:pPr>
+        <w:spacing w:after="0" w:line="240" w:lineRule="auto"/>
+        <w:textAlignment w:val="baseline"/>
+        <w:rPr>
+          <w:rFonts w:ascii="Arial" w:eastAsia="Times New Roman" w:hAnsi="Arial" w:cs="Arial"/>
+          <w:color w:val="000000"/>
+          <w:lang w:val="es-ES"/>
+        </w:rPr>
+      </w:pPr>
+    </w:p>
+    <w:p>
+      <w:pPr>
+        <w:spacing w:after="0" w:line="240" w:lineRule="auto"/>
+        <w:textAlignment w:val="baseline"/>
+        <w:rPr>
+          <w:rFonts w:ascii="Arial" w:eastAsia="Times New Roman" w:hAnsi="Arial" w:cs="Arial"/>
+          <w:color w:val="000000"/>
+          <w:lang w:val="es-ES"/>
+        </w:rPr>
+      </w:pPr>
+    </w:p>
+    <w:p>
+      <w:pPr>
+        <w:spacing w:after="0" w:line="240" w:lineRule="auto"/>
+        <w:textAlignment w:val="baseline"/>
+        <w:rPr>
+          <w:rFonts w:ascii="Arial" w:eastAsia="Times New Roman" w:hAnsi="Arial" w:cs="Arial"/>
+          <w:color w:val="000000"/>
+          <w:lang w:val="es-ES"/>
+        </w:rPr>
+      </w:pPr>
+    </w:p>
+    <w:p>
+      <w:pPr>
+        <w:spacing w:after="0" w:line="240" w:lineRule="auto"/>
+        <w:textAlignment w:val="baseline"/>
+        <w:rPr>
+          <w:rFonts w:ascii="Arial" w:eastAsia="Times New Roman" w:hAnsi="Arial" w:cs="Arial"/>
+          <w:color w:val="000000"/>
+          <w:lang w:val="es-ES"/>
+        </w:rPr>
+      </w:pPr>
+    </w:p>
+    <w:p>
+      <w:pPr>
+        <w:spacing w:after="0" w:line="240" w:lineRule="auto"/>
+        <w:textAlignment w:val="baseline"/>
+        <w:rPr>
+          <w:rFonts w:ascii="Arial" w:eastAsia="Times New Roman" w:hAnsi="Arial" w:cs="Arial"/>
+          <w:color w:val="000000"/>
+          <w:lang w:val="es-ES"/>
+        </w:rPr>
+      </w:pPr>
+    </w:p>
+    <w:p>
+      <w:pPr>
+        <w:spacing w:after="0" w:line="240" w:lineRule="auto"/>
+        <w:textAlignment w:val="baseline"/>
+        <w:rPr>
+          <w:rFonts w:ascii="Arial" w:eastAsia="Times New Roman" w:hAnsi="Arial" w:cs="Arial"/>
+          <w:color w:val="000000"/>
+          <w:lang w:val="es-ES"/>
+        </w:rPr>
+      </w:pPr>
+    </w:p>
+    <w:p>
+      <w:pPr>
+        <w:spacing w:after="0" w:line="240" w:lineRule="auto"/>
+        <w:textAlignment w:val="baseline"/>
+        <w:rPr>
+          <w:rFonts w:ascii="Arial" w:eastAsia="Times New Roman" w:hAnsi="Arial" w:cs="Arial"/>
+          <w:color w:val="000000"/>
+          <w:lang w:val="es-ES"/>
+        </w:rPr>
+      </w:pPr>
+    </w:p>
+    <w:p>
+      <w:pPr>
+        <w:spacing w:after="0" w:line="240" w:lineRule="auto"/>
+        <w:textAlignment w:val="baseline"/>
+        <w:rPr>
+          <w:rFonts w:ascii="Arial" w:eastAsia="Times New Roman" w:hAnsi="Arial" w:cs="Arial"/>
+          <w:color w:val="000000"/>
+          <w:lang w:val="es-ES"/>
+        </w:rPr>
+      </w:pPr>
+    </w:p>
+    <w:p>
+      <w:pPr>
+        <w:spacing w:after="0" w:line="240" w:lineRule="auto"/>
+        <w:textAlignment w:val="baseline"/>
+        <w:rPr>
+          <w:rFonts w:ascii="Arial" w:eastAsia="Times New Roman" w:hAnsi="Arial" w:cs="Arial"/>
+          <w:color w:val="000000"/>
+          <w:lang w:val="es-ES"/>
+        </w:rPr>
+      </w:pPr>
+    </w:p>
+    <w:p>
+      <w:pPr>
+        <w:spacing w:after="0" w:line="240" w:lineRule="auto"/>
+        <w:textAlignment w:val="baseline"/>
+        <w:rPr>
+          <w:rFonts w:ascii="Arial" w:eastAsia="Times New Roman" w:hAnsi="Arial" w:cs="Arial"/>
+          <w:color w:val="000000"/>
+          <w:lang w:val="es-ES"/>
+        </w:rPr>
+      </w:pPr>
+    </w:p>
+    <w:p>
+      <w:pPr>
+        <w:spacing w:after="0" w:line="240" w:lineRule="auto"/>
+        <w:textAlignment w:val="baseline"/>
+        <w:rPr>
+          <w:rFonts w:ascii="Arial" w:eastAsia="Times New Roman" w:hAnsi="Arial" w:cs="Arial"/>
+          <w:color w:val="000000"/>
+          <w:lang w:val="es-ES"/>
+        </w:rPr>
+      </w:pPr>
+    </w:p>
+    <w:p>
+      <w:pPr>
+        <w:spacing w:after="0" w:line="240" w:lineRule="auto"/>
+        <w:textAlignment w:val="baseline"/>
+        <w:rPr>
+          <w:rFonts w:ascii="Arial" w:eastAsia="Times New Roman" w:hAnsi="Arial" w:cs="Arial"/>
+          <w:color w:val="000000"/>
+          <w:lang w:val="es-ES"/>
+        </w:rPr>
+      </w:pPr>
+    </w:p>
+    <w:p>
+      <w:pPr>
+        <w:spacing w:after="0" w:line="240" w:lineRule="auto"/>
+        <w:textAlignment w:val="baseline"/>
+        <w:rPr>
+          <w:rFonts w:ascii="Arial" w:eastAsia="Times New Roman" w:hAnsi="Arial" w:cs="Arial"/>
+          <w:color w:val="000000"/>
+          <w:lang w:val="es-ES"/>
+        </w:rPr>
+      </w:pPr>
+    </w:p>
+    <w:p>
+      <w:pPr>
+        <w:spacing w:after="0" w:line="240" w:lineRule="auto"/>
+        <w:textAlignment w:val="baseline"/>
+        <w:rPr>
+          <w:rFonts w:ascii="Arial" w:eastAsia="Times New Roman" w:hAnsi="Arial" w:cs="Arial"/>
+          <w:color w:val="000000"/>
+          <w:lang w:val="es-ES"/>
+        </w:rPr>
+      </w:pPr>
+    </w:p>
+    <w:p>
+      <w:pPr>
+        <w:spacing w:after="0" w:line="240" w:lineRule="auto"/>
+        <w:textAlignment w:val="baseline"/>
+        <w:rPr>
+          <w:rFonts w:ascii="Arial" w:eastAsia="Times New Roman" w:hAnsi="Arial" w:cs="Arial"/>
+          <w:color w:val="000000"/>
+          <w:lang w:val="es-ES"/>
+        </w:rPr>
+      </w:pPr>
+    </w:p>
+    <w:p>
+      <w:pPr>
+        <w:spacing w:after="0" w:line="240" w:lineRule="auto"/>
+        <w:textAlignment w:val="baseline"/>
+        <w:rPr>
+          <w:rFonts w:ascii="Arial" w:eastAsia="Times New Roman" w:hAnsi="Arial" w:cs="Arial"/>
+          <w:color w:val="000000"/>
+          <w:lang w:val="es-ES"/>
+        </w:rPr>
+      </w:pPr>
+    </w:p>
+    <w:p>
+      <w:pPr>
+        <w:spacing w:after="0" w:line="240" w:lineRule="auto"/>
+        <w:textAlignment w:val="baseline"/>
+        <w:rPr>
+          <w:rFonts w:ascii="Arial" w:eastAsia="Times New Roman" w:hAnsi="Arial" w:cs="Arial"/>
+          <w:color w:val="000000"/>
+          <w:lang w:val="es-ES"/>
+        </w:rPr>
+      </w:pPr>
+    </w:p>
+    <w:p>
+      <w:pPr>
+        <w:spacing w:after="0" w:line="240" w:lineRule="auto"/>
+        <w:textAlignment w:val="baseline"/>
+        <w:rPr>
+          <w:rFonts w:ascii="Arial" w:eastAsia="Times New Roman" w:hAnsi="Arial" w:cs="Arial"/>
+          <w:color w:val="000000"/>
+          <w:lang w:val="es-ES"/>
+        </w:rPr>
+      </w:pPr>
+    </w:p>
+    <w:p>
+      <w:pPr>
+        <w:spacing w:after="0" w:line="240" w:lineRule="auto"/>
+        <w:textAlignment w:val="baseline"/>
+        <w:rPr>
+          <w:rFonts w:ascii="Arial" w:eastAsia="Times New Roman" w:hAnsi="Arial" w:cs="Arial"/>
+          <w:color w:val="000000"/>
+          <w:lang w:val="es-ES"/>
+        </w:rPr>
+      </w:pPr>
+    </w:p>
+    <w:p>
+      <w:pPr>
+        <w:spacing w:after="0" w:line="240" w:lineRule="auto"/>
+        <w:textAlignment w:val="baseline"/>
+        <w:rPr>
+          <w:rFonts w:ascii="Arial" w:eastAsia="Times New Roman" w:hAnsi="Arial" w:cs="Arial"/>
+          <w:color w:val="000000"/>
+          <w:lang w:val="es-ES"/>
+        </w:rPr>
+      </w:pPr>
+    </w:p>
+    <w:p>
+      <w:pPr>
+        <w:spacing w:after="0" w:line="240" w:lineRule="auto"/>
+        <w:textAlignment w:val="baseline"/>
+        <w:rPr>
+          <w:rFonts w:ascii="Arial" w:eastAsia="Times New Roman" w:hAnsi="Arial" w:cs="Arial"/>
+          <w:color w:val="000000"/>
+          <w:lang w:val="es-ES"/>
+        </w:rPr>
+      </w:pPr>
+    </w:p>
+    <w:p>
+      <w:pPr>
+        <w:spacing w:after="0" w:line="240" w:lineRule="auto"/>
+        <w:textAlignment w:val="baseline"/>
+        <w:rPr>
+          <w:rFonts w:ascii="Arial" w:eastAsia="Times New Roman" w:hAnsi="Arial" w:cs="Arial"/>
+          <w:color w:val="000000"/>
+          <w:lang w:val="es-ES"/>
+        </w:rPr>
+      </w:pPr>
+    </w:p>
+    <w:p>
+      <w:pPr>
+        <w:spacing w:after="0" w:line="240" w:lineRule="auto"/>
+        <w:textAlignment w:val="baseline"/>
+        <w:rPr>
+          <w:rFonts w:ascii="Arial" w:eastAsia="Times New Roman" w:hAnsi="Arial" w:cs="Arial"/>
+          <w:color w:val="000000"/>
+          <w:lang w:val="es-ES"/>
+        </w:rPr>
+      </w:pPr>
+      <w:r>
+        <w:rPr>
+          <w:rFonts w:ascii="Arial" w:eastAsia="Times New Roman" w:hAnsi="Arial" w:cs="Arial"/>
+          <w:color w:val="000000"/>
+          <w:lang w:val="es-ES"/>
+        </w:rPr>
+        <w:lastRenderedPageBreak/>
+        <w:drawing>
+          <wp:anchor distT="0" distB="0" distL="114300" distR="114300" simplePos="0" relativeHeight="251662336" behindDoc="0" locked="0" layoutInCell="1" allowOverlap="1" wp14:anchorId="59A1B840" wp14:editId="1625966F">
+            <wp:simplePos x="0" y="0"/>
+            <wp:positionH relativeFrom="margin">
+              <wp:align>center</wp:align>
+            </wp:positionH>
+            <wp:positionV relativeFrom="paragraph">
+              <wp:posOffset>0</wp:posOffset>
+            </wp:positionV>
+            <wp:extent cx="4556760" cy="2672289"/>
+            <wp:effectExtent l="0" t="0" r="0" b="0"/>
+            <wp:wrapSquare wrapText="bothSides"/>
+            <wp:docPr id="5" name="Imagen 5"/>
+            <wp:cNvGraphicFramePr>
+              <a:graphicFrameLocks xmlns:a="http://schemas.openxmlformats.org/drawingml/2006/main" noChangeAspect="1"/>
+            </wp:cNvGraphicFramePr>
+            <a:graphic xmlns:a="http://schemas.openxmlformats.org/drawingml/2006/main">
+              <a:graphicData uri="http://schemas.openxmlformats.org/drawingml/2006/picture">
+                <pic:pic xmlns:pic="http://schemas.openxmlformats.org/drawingml/2006/picture">
+                  <pic:nvPicPr>
+                    <pic:cNvPr id="1" name=""/>
+                    <pic:cNvPicPr/>
+                  </pic:nvPicPr>
+                  <pic:blipFill>
+                    <a:blip r:embed="rId9">
+                      <a:extLst>
+                        <a:ext uri="{28A0092B-C50C-407E-A947-70E740481C1C}">
+                          <a14:useLocalDpi xmlns:a14="http://schemas.microsoft.com/office/drawing/2010/main" val="0"/>
+                        </a:ext>
+                      </a:extLst>
+                    </a:blip>
+                    <a:stretch>
+                      <a:fillRect/>
+                    </a:stretch>
+                  </pic:blipFill>
+                  <pic:spPr>
+                    <a:xfrm>
+                      <a:off x="0" y="0"/>
+                      <a:ext cx="4556760" cy="2672289"/>
+                    </a:xfrm>
+                    <a:prstGeom prst="rect">
+                      <a:avLst/>
+                    </a:prstGeom>
+                  </pic:spPr>
+                </pic:pic>
+              </a:graphicData>
+            </a:graphic>
+          </wp:anchor>
+        </w:drawing>
+      </w:r>
+    </w:p>
+    <w:p>
+      <w:pPr>
+        <w:spacing w:after="0" w:line="240" w:lineRule="auto"/>
+        <w:textAlignment w:val="baseline"/>
+        <w:rPr>
+          <w:rFonts w:ascii="Arial" w:eastAsia="Times New Roman" w:hAnsi="Arial" w:cs="Arial"/>
+          <w:color w:val="000000"/>
+          <w:lang w:val="es-ES"/>
+        </w:rPr>
+      </w:pPr>
+    </w:p>
+    <w:p>
+      <w:pPr>
+        <w:spacing w:after="0" w:line="240" w:lineRule="auto"/>
+        <w:textAlignment w:val="baseline"/>
+        <w:rPr>
+          <w:rFonts w:ascii="Arial" w:eastAsia="Times New Roman" w:hAnsi="Arial" w:cs="Arial"/>
+          <w:color w:val="000000"/>
+          <w:lang w:val="es-ES"/>
+        </w:rPr>
+      </w:pPr>
+    </w:p>
+    <w:p>
+      <w:pPr>
+        <w:spacing w:after="0" w:line="240" w:lineRule="auto"/>
+        <w:textAlignment w:val="baseline"/>
+        <w:rPr>
+          <w:rFonts w:ascii="Arial" w:eastAsia="Times New Roman" w:hAnsi="Arial" w:cs="Arial"/>
+          <w:color w:val="000000"/>
+          <w:lang w:val="es-ES"/>
+        </w:rPr>
+      </w:pPr>
+    </w:p>
+    <w:p>
+      <w:pPr>
+        <w:spacing w:after="0" w:line="240" w:lineRule="auto"/>
+        <w:textAlignment w:val="baseline"/>
+        <w:rPr>
+          <w:rFonts w:ascii="Arial" w:eastAsia="Times New Roman" w:hAnsi="Arial" w:cs="Arial"/>
+          <w:color w:val="000000"/>
+          <w:lang w:val="es-ES"/>
+        </w:rPr>
+      </w:pPr>
+    </w:p>
+    <w:p>
+      <w:pPr>
+        <w:spacing w:after="0" w:line="240" w:lineRule="auto"/>
+        <w:textAlignment w:val="baseline"/>
+        <w:rPr>
+          <w:rFonts w:ascii="Arial" w:eastAsia="Times New Roman" w:hAnsi="Arial" w:cs="Arial"/>
+          <w:color w:val="000000"/>
+          <w:lang w:val="es-ES"/>
+        </w:rPr>
+      </w:pPr>
+    </w:p>
+    <w:p>
+      <w:pPr>
+        <w:spacing w:after="0" w:line="240" w:lineRule="auto"/>
+        <w:textAlignment w:val="baseline"/>
+        <w:rPr>
+          <w:rFonts w:ascii="Arial" w:eastAsia="Times New Roman" w:hAnsi="Arial" w:cs="Arial"/>
+          <w:color w:val="000000"/>
+          <w:lang w:val="es-ES"/>
+        </w:rPr>
+      </w:pPr>
+    </w:p>
+    <w:p>
+      <w:pPr>
+        <w:spacing w:after="0" w:line="240" w:lineRule="auto"/>
+        <w:textAlignment w:val="baseline"/>
+        <w:rPr>
+          <w:rFonts w:ascii="Arial" w:eastAsia="Times New Roman" w:hAnsi="Arial" w:cs="Arial"/>
+          <w:color w:val="000000"/>
+          <w:lang w:val="es-ES"/>
+        </w:rPr>
+      </w:pPr>
+    </w:p>
+    <w:p>
+      <w:pPr>
+        <w:spacing w:after="0" w:line="240" w:lineRule="auto"/>
+        <w:textAlignment w:val="baseline"/>
+        <w:rPr>
+          <w:rFonts w:ascii="Arial" w:eastAsia="Times New Roman" w:hAnsi="Arial" w:cs="Arial"/>
+          <w:color w:val="000000"/>
+          <w:lang w:val="es-ES"/>
+        </w:rPr>
+      </w:pPr>
+    </w:p>
+    <w:p>
+      <w:pPr>
+        <w:spacing w:after="0" w:line="240" w:lineRule="auto"/>
+        <w:textAlignment w:val="baseline"/>
+        <w:rPr>
+          <w:rFonts w:ascii="Arial" w:eastAsia="Times New Roman" w:hAnsi="Arial" w:cs="Arial"/>
+          <w:color w:val="000000"/>
+          <w:lang w:val="es-ES"/>
+        </w:rPr>
+      </w:pPr>
+    </w:p>
+    <w:p>
+      <w:pPr>
+        <w:spacing w:after="0" w:line="240" w:lineRule="auto"/>
+        <w:textAlignment w:val="baseline"/>
+        <w:rPr>
+          <w:rFonts w:ascii="Arial" w:eastAsia="Times New Roman" w:hAnsi="Arial" w:cs="Arial"/>
+          <w:color w:val="000000"/>
+          <w:lang w:val="es-ES"/>
+        </w:rPr>
+      </w:pPr>
+    </w:p>
+    <w:p>
+      <w:pPr>
+        <w:spacing w:after="0" w:line="240" w:lineRule="auto"/>
+        <w:textAlignment w:val="baseline"/>
+        <w:rPr>
+          <w:rFonts w:ascii="Arial" w:eastAsia="Times New Roman" w:hAnsi="Arial" w:cs="Arial"/>
+          <w:color w:val="000000"/>
+          <w:lang w:val="es-ES"/>
+        </w:rPr>
+      </w:pPr>
+    </w:p>
+    <w:p>
+      <w:pPr>
+        <w:spacing w:after="0" w:line="240" w:lineRule="auto"/>
+        <w:textAlignment w:val="baseline"/>
+        <w:rPr>
+          <w:rFonts w:ascii="Arial" w:eastAsia="Times New Roman" w:hAnsi="Arial" w:cs="Arial"/>
+          <w:color w:val="000000"/>
+          <w:lang w:val="es-ES"/>
+        </w:rPr>
+      </w:pPr>
+    </w:p>
+    <w:p>
+      <w:pPr>
+        <w:spacing w:after="0" w:line="240" w:lineRule="auto"/>
+        <w:textAlignment w:val="baseline"/>
+        <w:rPr>
+          <w:rFonts w:ascii="Arial" w:eastAsia="Times New Roman" w:hAnsi="Arial" w:cs="Arial"/>
+          <w:color w:val="000000"/>
+          <w:lang w:val="es-ES"/>
+        </w:rPr>
+      </w:pPr>
+    </w:p>
+    <w:p>
+      <w:pPr>
+        <w:spacing w:after="0" w:line="240" w:lineRule="auto"/>
+        <w:textAlignment w:val="baseline"/>
+        <w:rPr>
+          <w:rFonts w:ascii="Arial" w:eastAsia="Times New Roman" w:hAnsi="Arial" w:cs="Arial"/>
+          <w:color w:val="000000"/>
+          <w:lang w:val="es-ES"/>
+        </w:rPr>
+      </w:pPr>
+    </w:p>
+    <w:p>
+      <w:pPr>
+        <w:spacing w:after="0" w:line="240" w:lineRule="auto"/>
+        <w:textAlignment w:val="baseline"/>
+        <w:rPr>
+          <w:rFonts w:ascii="Arial" w:eastAsia="Times New Roman" w:hAnsi="Arial" w:cs="Arial"/>
+          <w:color w:val="000000"/>
+          <w:lang w:val="es-ES"/>
+        </w:rPr>
+      </w:pPr>
+    </w:p>
+    <w:p>
+      <w:pPr>
+        <w:spacing w:after="0" w:line="240" w:lineRule="auto"/>
+        <w:textAlignment w:val="baseline"/>
+        <w:rPr>
+          <w:rFonts w:ascii="Arial" w:eastAsia="Times New Roman" w:hAnsi="Arial" w:cs="Arial"/>
+          <w:color w:val="000000"/>
+          <w:lang w:val="es-ES"/>
+        </w:rPr>
+      </w:pPr>
+    </w:p>
+    <w:p>
+      <w:pPr>
+        <w:spacing w:after="0" w:line="240" w:lineRule="auto"/>
+        <w:textAlignment w:val="baseline"/>
+        <w:rPr>
+          <w:rFonts w:ascii="Arial" w:eastAsia="Times New Roman" w:hAnsi="Arial" w:cs="Arial"/>
+          <w:color w:val="000000"/>
+          <w:lang w:val="es-ES"/>
+        </w:rPr>
+      </w:pPr>
+    </w:p>
+    <w:p>
+      <w:pPr>
+        <w:spacing w:after="0" w:line="240" w:lineRule="auto"/>
+        <w:rPr>
+          <w:rFonts w:ascii="Times New Roman" w:eastAsia="Times New Roman" w:hAnsi="Times New Roman" w:cs="Times New Roman"/>
+          <w:sz w:val="24"/>
+          <w:szCs w:val="24"/>
+          <w:lang w:val="es-ES"/>
+        </w:rPr>
+      </w:pPr>
+    </w:p>
+    <w:p>
+      <w:pPr>
+        <w:spacing w:after="0" w:line="240" w:lineRule="auto"/>
+        <w:rPr>
+          <w:rFonts w:ascii="Times New Roman" w:eastAsia="Times New Roman" w:hAnsi="Times New Roman" w:cs="Times New Roman"/>
+          <w:sz w:val="24"/>
+          <w:szCs w:val="24"/>
+          <w:lang w:val="es-ES"/>
+        </w:rPr>
+      </w:pPr>
+    </w:p>
+    <w:p>
+      <w:pPr>
+        <w:spacing w:after="0" w:line="240" w:lineRule="auto"/>
+        <w:rPr>
+          <w:rFonts w:ascii="Times New Roman" w:eastAsia="Times New Roman" w:hAnsi="Times New Roman" w:cs="Times New Roman"/>
+          <w:sz w:val="24"/>
+          <w:szCs w:val="24"/>
+          <w:lang w:val="es-ES"/>
+        </w:rPr>
+      </w:pPr>
+    </w:p>
+    <w:p>
+      <w:pPr>
+        <w:spacing w:after="0" w:line="240" w:lineRule="auto"/>
+        <w:rPr>
+          <w:rFonts w:ascii="Times New Roman" w:eastAsia="Times New Roman" w:hAnsi="Times New Roman" w:cs="Times New Roman"/>
+          <w:sz w:val="24"/>
+          <w:szCs w:val="24"/>
+          <w:lang w:val="es-ES"/>
+        </w:rPr>
+      </w:pPr>
+    </w:p>
+    <w:p>
+      <w:pPr>
+        <w:spacing w:after="0" w:line="240" w:lineRule="auto"/>
+        <w:rPr>
+          <w:rFonts w:ascii="Times New Roman" w:eastAsia="Times New Roman" w:hAnsi="Times New Roman" w:cs="Times New Roman"/>
+          <w:sz w:val="24"/>
+          <w:szCs w:val="24"/>
+          <w:lang w:val="es-ES"/>
+        </w:rPr>
+      </w:pPr>
+    </w:p>
+    <w:p>
+      <w:pPr>
+        <w:spacing w:after="0" w:line="240" w:lineRule="auto"/>
+        <w:rPr>
+          <w:rFonts w:ascii="Times New Roman" w:eastAsia="Times New Roman" w:hAnsi="Times New Roman" w:cs="Times New Roman"/>
+          <w:sz w:val="24"/>
+          <w:szCs w:val="24"/>
+          <w:lang w:val="es-ES"/>
+        </w:rPr>
+      </w:pPr>
+    </w:p>
+    <w:p>
+      <w:pPr>
+        <w:spacing w:after="0" w:line="240" w:lineRule="auto"/>
+        <w:rPr>
+          <w:rFonts w:ascii="Times New Roman" w:eastAsia="Times New Roman" w:hAnsi="Times New Roman" w:cs="Times New Roman"/>
+          <w:sz w:val="24"/>
+          <w:szCs w:val="24"/>
+          <w:lang w:val="es-ES"/>
+        </w:rPr>
+      </w:pPr>
+    </w:p>
+    <w:p>
+      <w:pPr>
+        <w:spacing w:after="0" w:line="240" w:lineRule="auto"/>
+        <w:rPr>
+          <w:rFonts w:ascii="Times New Roman" w:eastAsia="Times New Roman" w:hAnsi="Times New Roman" w:cs="Times New Roman"/>
+          <w:sz w:val="24"/>
+          <w:szCs w:val="24"/>
+          <w:lang w:val="es-ES"/>
+        </w:rPr>
+      </w:pPr>
     </w:p>
     <w:p>
       <w:pPr>
@@ -638,9 +2195,21 @@
         <w:t>:</w:t>
       </w:r>
     </w:p>
+    <w:p>
+      <w:pPr>
+        <w:spacing w:after="0" w:line="240" w:lineRule="auto"/>
+        <w:ind w:left="1440"/>
+        <w:textAlignment w:val="baseline"/>
+        <w:rPr>
+          <w:rFonts w:ascii="Arial" w:eastAsia="Times New Roman" w:hAnsi="Arial" w:cs="Arial"/>
+          <w:color w:val="000000"/>
+        </w:rPr>
+      </w:pPr>
+    </w:p>
     <w:tbl>
       <w:tblPr>
         <w:tblW w:w="0" w:type="auto"/>
+        <w:tblInd w:w="1421" w:type="dxa"/>
         <w:tblCellMar>
           <w:top w:w="15" w:type="dxa"/>
           <w:left w:w="15" w:type="dxa"/>
@@ -970,21 +2539,12 @@
           <w:color w:val="000000"/>
         </w:rPr>
       </w:pPr>
-      <w:proofErr w:type="gramStart"/>
-      <w:r>
-        <w:rPr>
-          <w:rFonts w:ascii="Arial" w:eastAsia="Times New Roman" w:hAnsi="Arial" w:cs="Arial"/>
-          <w:color w:val="000000"/>
-        </w:rPr>
-        <w:t>menu(</w:t>
-      </w:r>
-      <w:proofErr w:type="gramEnd"/>
-      <w:r>
-        <w:rPr>
-          <w:rFonts w:ascii="Arial" w:eastAsia="Times New Roman" w:hAnsi="Arial" w:cs="Arial"/>
-          <w:color w:val="000000"/>
-        </w:rPr>
-        <w:t>)</w:t>
+      <w:r>
+        <w:rPr>
+          <w:rFonts w:ascii="Arial" w:eastAsia="Times New Roman" w:hAnsi="Arial" w:cs="Arial"/>
+          <w:color w:val="000000"/>
+        </w:rPr>
+        <w:t>menu()</w:t>
       </w:r>
     </w:p>
     <w:p>
@@ -1001,7 +2561,6 @@
         </w:rPr>
       </w:pPr>
       <w:proofErr w:type="spellStart"/>
-      <w:proofErr w:type="gramStart"/>
       <w:r>
         <w:rPr>
           <w:rFonts w:ascii="Arial" w:eastAsia="Times New Roman" w:hAnsi="Arial" w:cs="Arial"/>
@@ -1015,15 +2574,7 @@
           <w:rFonts w:ascii="Arial" w:eastAsia="Times New Roman" w:hAnsi="Arial" w:cs="Arial"/>
           <w:color w:val="000000"/>
         </w:rPr>
-        <w:t>(</w:t>
-      </w:r>
-      <w:proofErr w:type="gramEnd"/>
-      <w:r>
-        <w:rPr>
-          <w:rFonts w:ascii="Arial" w:eastAsia="Times New Roman" w:hAnsi="Arial" w:cs="Arial"/>
-          <w:color w:val="000000"/>
-        </w:rPr>
-        <w:t>)</w:t>
+        <w:t>()</w:t>
       </w:r>
     </w:p>
     <w:p>
@@ -1040,7 +2591,6 @@
         </w:rPr>
       </w:pPr>
       <w:proofErr w:type="spellStart"/>
-      <w:proofErr w:type="gramStart"/>
       <w:r>
         <w:rPr>
           <w:rFonts w:ascii="Arial" w:eastAsia="Times New Roman" w:hAnsi="Arial" w:cs="Arial"/>
@@ -1054,15 +2604,7 @@
           <w:rFonts w:ascii="Arial" w:eastAsia="Times New Roman" w:hAnsi="Arial" w:cs="Arial"/>
           <w:color w:val="000000"/>
         </w:rPr>
-        <w:t>(</w:t>
-      </w:r>
-      <w:proofErr w:type="gramEnd"/>
-      <w:r>
-        <w:rPr>
-          <w:rFonts w:ascii="Arial" w:eastAsia="Times New Roman" w:hAnsi="Arial" w:cs="Arial"/>
-          <w:color w:val="000000"/>
-        </w:rPr>
-        <w:t>)</w:t>
+        <w:t>()</w:t>
       </w:r>
     </w:p>
     <w:p>
@@ -1079,7 +2621,6 @@
         </w:rPr>
       </w:pPr>
       <w:proofErr w:type="spellStart"/>
-      <w:proofErr w:type="gramStart"/>
       <w:r>
         <w:rPr>
           <w:rFonts w:ascii="Arial" w:eastAsia="Times New Roman" w:hAnsi="Arial" w:cs="Arial"/>
@@ -1093,15 +2634,7 @@
           <w:rFonts w:ascii="Arial" w:eastAsia="Times New Roman" w:hAnsi="Arial" w:cs="Arial"/>
           <w:color w:val="000000"/>
         </w:rPr>
-        <w:t>(</w:t>
-      </w:r>
-      <w:proofErr w:type="gramEnd"/>
-      <w:r>
-        <w:rPr>
-          <w:rFonts w:ascii="Arial" w:eastAsia="Times New Roman" w:hAnsi="Arial" w:cs="Arial"/>
-          <w:color w:val="000000"/>
-        </w:rPr>
-        <w:t>)</w:t>
+        <w:t>()</w:t>
       </w:r>
     </w:p>
     <w:p>
@@ -1118,7 +2651,6 @@
         </w:rPr>
       </w:pPr>
       <w:proofErr w:type="spellStart"/>
-      <w:proofErr w:type="gramStart"/>
       <w:r>
         <w:rPr>
           <w:rFonts w:ascii="Arial" w:eastAsia="Times New Roman" w:hAnsi="Arial" w:cs="Arial"/>
@@ -1132,15 +2664,7 @@
           <w:rFonts w:ascii="Arial" w:eastAsia="Times New Roman" w:hAnsi="Arial" w:cs="Arial"/>
           <w:color w:val="000000"/>
         </w:rPr>
-        <w:t>(</w:t>
-      </w:r>
-      <w:proofErr w:type="gramEnd"/>
-      <w:r>
-        <w:rPr>
-          <w:rFonts w:ascii="Arial" w:eastAsia="Times New Roman" w:hAnsi="Arial" w:cs="Arial"/>
-          <w:color w:val="000000"/>
-        </w:rPr>
-        <w:t>)</w:t>
+        <w:t>()</w:t>
       </w:r>
     </w:p>
     <w:p>
@@ -1157,7 +2681,6 @@
         </w:rPr>
       </w:pPr>
       <w:proofErr w:type="spellStart"/>
-      <w:proofErr w:type="gramStart"/>
       <w:r>
         <w:rPr>
           <w:rFonts w:ascii="Arial" w:eastAsia="Times New Roman" w:hAnsi="Arial" w:cs="Arial"/>
@@ -1171,15 +2694,7 @@
           <w:rFonts w:ascii="Arial" w:eastAsia="Times New Roman" w:hAnsi="Arial" w:cs="Arial"/>
           <w:color w:val="000000"/>
         </w:rPr>
-        <w:t>(</w:t>
-      </w:r>
-      <w:proofErr w:type="gramEnd"/>
-      <w:r>
-        <w:rPr>
-          <w:rFonts w:ascii="Arial" w:eastAsia="Times New Roman" w:hAnsi="Arial" w:cs="Arial"/>
-          <w:color w:val="000000"/>
-        </w:rPr>
-        <w:t>)</w:t>
+        <w:t>()</w:t>
       </w:r>
     </w:p>
     <w:p>
@@ -1195,24 +2710,276 @@
           <w:color w:val="000000"/>
         </w:rPr>
       </w:pPr>
-      <w:proofErr w:type="gramStart"/>
-      <w:r>
-        <w:rPr>
-          <w:rFonts w:ascii="Arial" w:eastAsia="Times New Roman" w:hAnsi="Arial" w:cs="Arial"/>
-          <w:color w:val="000000"/>
-        </w:rPr>
-        <w:t>error(</w:t>
-      </w:r>
-      <w:proofErr w:type="gramEnd"/>
-      <w:r>
-        <w:rPr>
-          <w:rFonts w:ascii="Arial" w:eastAsia="Times New Roman" w:hAnsi="Arial" w:cs="Arial"/>
-          <w:color w:val="000000"/>
-        </w:rPr>
-        <w:t>)</w:t>
+      <w:r>
+        <w:rPr>
+          <w:rFonts w:ascii="Arial" w:eastAsia="Times New Roman" w:hAnsi="Arial" w:cs="Arial"/>
+          <w:color w:val="000000"/>
+        </w:rPr>
+        <w:t>error()</w:t>
+      </w:r>
+    </w:p>
+    <w:p>
+      <w:pPr>
+        <w:spacing w:after="0" w:line="240" w:lineRule="auto"/>
+        <w:textAlignment w:val="baseline"/>
+        <w:rPr>
+          <w:rFonts w:ascii="Arial" w:eastAsia="Times New Roman" w:hAnsi="Arial" w:cs="Arial"/>
+          <w:color w:val="000000"/>
+        </w:rPr>
+      </w:pPr>
+    </w:p>
+    <w:p>
+      <w:pPr>
+        <w:spacing w:after="0" w:line="240" w:lineRule="auto"/>
+        <w:textAlignment w:val="baseline"/>
+        <w:rPr>
+          <w:rFonts w:ascii="Arial" w:eastAsia="Times New Roman" w:hAnsi="Arial" w:cs="Arial"/>
+          <w:color w:val="000000"/>
+        </w:rPr>
+      </w:pPr>
+    </w:p>
+    <w:p>
+      <w:pPr>
+        <w:spacing w:after="0" w:line="240" w:lineRule="auto"/>
+        <w:textAlignment w:val="baseline"/>
+        <w:rPr>
+          <w:rFonts w:ascii="Arial" w:eastAsia="Times New Roman" w:hAnsi="Arial" w:cs="Arial"/>
+          <w:color w:val="000000"/>
+        </w:rPr>
+      </w:pPr>
+    </w:p>
+    <w:p>
+      <w:pPr>
+        <w:spacing w:after="0" w:line="240" w:lineRule="auto"/>
+        <w:textAlignment w:val="baseline"/>
+        <w:rPr>
+          <w:rFonts w:ascii="Arial" w:eastAsia="Times New Roman" w:hAnsi="Arial" w:cs="Arial"/>
+          <w:color w:val="000000"/>
+        </w:rPr>
+      </w:pPr>
+      <w:r>
+        <w:rPr>
+          <w:rFonts w:ascii="Arial" w:eastAsia="Times New Roman" w:hAnsi="Arial" w:cs="Arial"/>
+          <w:color w:val="000000"/>
+        </w:rPr>
+        <w:lastRenderedPageBreak/>
+        <w:drawing>
+          <wp:anchor distT="0" distB="0" distL="114300" distR="114300" simplePos="0" relativeHeight="251664384" behindDoc="0" locked="0" layoutInCell="1" allowOverlap="1" wp14:anchorId="2D4E6499" wp14:editId="22AAED58">
+            <wp:simplePos x="0" y="0"/>
+            <wp:positionH relativeFrom="margin">
+              <wp:align>center</wp:align>
+            </wp:positionH>
+            <wp:positionV relativeFrom="paragraph">
+              <wp:posOffset>0</wp:posOffset>
+            </wp:positionV>
+            <wp:extent cx="5181600" cy="6454140"/>
+            <wp:effectExtent l="0" t="0" r="0" b="3810"/>
+            <wp:wrapSquare wrapText="bothSides"/>
+            <wp:docPr id="7" name="Imagen 7"/>
+            <wp:cNvGraphicFramePr>
+              <a:graphicFrameLocks xmlns:a="http://schemas.openxmlformats.org/drawingml/2006/main" noChangeAspect="1"/>
+            </wp:cNvGraphicFramePr>
+            <a:graphic xmlns:a="http://schemas.openxmlformats.org/drawingml/2006/main">
+              <a:graphicData uri="http://schemas.openxmlformats.org/drawingml/2006/picture">
+                <pic:pic xmlns:pic="http://schemas.openxmlformats.org/drawingml/2006/picture">
+                  <pic:nvPicPr>
+                    <pic:cNvPr id="1" name=""/>
+                    <pic:cNvPicPr/>
+                  </pic:nvPicPr>
+                  <pic:blipFill rotWithShape="1">
+                    <a:blip r:embed="rId10">
+                      <a:extLst>
+                        <a:ext uri="{28A0092B-C50C-407E-A947-70E740481C1C}">
+                          <a14:useLocalDpi xmlns:a14="http://schemas.microsoft.com/office/drawing/2010/main" val="0"/>
+                        </a:ext>
+                      </a:extLst>
+                    </a:blip>
+                    <a:srcRect r="5555"/>
+                    <a:stretch/>
+                  </pic:blipFill>
+                  <pic:spPr bwMode="auto">
+                    <a:xfrm>
+                      <a:off x="0" y="0"/>
+                      <a:ext cx="5181600" cy="6454140"/>
+                    </a:xfrm>
+                    <a:prstGeom prst="rect">
+                      <a:avLst/>
+                    </a:prstGeom>
+                    <a:ln>
+                      <a:noFill/>
+                    </a:ln>
+                    <a:extLst>
+                      <a:ext uri="{53640926-AAD7-44D8-BBD7-CCE9431645EC}">
+                        <a14:shadowObscured xmlns:a14="http://schemas.microsoft.com/office/drawing/2010/main"/>
+                      </a:ext>
+                    </a:extLst>
+                  </pic:spPr>
+                </pic:pic>
+              </a:graphicData>
+            </a:graphic>
+            <wp14:sizeRelH relativeFrom="page">
+              <wp14:pctWidth>0</wp14:pctWidth>
+            </wp14:sizeRelH>
+            <wp14:sizeRelV relativeFrom="page">
+              <wp14:pctHeight>0</wp14:pctHeight>
+            </wp14:sizeRelV>
+          </wp:anchor>
+        </w:drawing>
       </w:r>
     </w:p>
     <w:p/>
+    <w:p/>
+    <w:p/>
+    <w:p/>
+    <w:p/>
+    <w:p/>
+    <w:p>
+      <w:r>
+        <w:lastRenderedPageBreak/>
+        <w:drawing>
+          <wp:anchor distT="0" distB="0" distL="114300" distR="114300" simplePos="0" relativeHeight="251665408" behindDoc="0" locked="0" layoutInCell="1" allowOverlap="1" wp14:anchorId="58BF37C5" wp14:editId="7161023F">
+            <wp:simplePos x="0" y="0"/>
+            <wp:positionH relativeFrom="margin">
+              <wp:align>center</wp:align>
+            </wp:positionH>
+            <wp:positionV relativeFrom="paragraph">
+              <wp:posOffset>0</wp:posOffset>
+            </wp:positionV>
+            <wp:extent cx="4089277" cy="3368040"/>
+            <wp:effectExtent l="0" t="0" r="6985" b="3810"/>
+            <wp:wrapSquare wrapText="bothSides"/>
+            <wp:docPr id="8" name="Imagen 8"/>
+            <wp:cNvGraphicFramePr>
+              <a:graphicFrameLocks xmlns:a="http://schemas.openxmlformats.org/drawingml/2006/main" noChangeAspect="1"/>
+            </wp:cNvGraphicFramePr>
+            <a:graphic xmlns:a="http://schemas.openxmlformats.org/drawingml/2006/main">
+              <a:graphicData uri="http://schemas.openxmlformats.org/drawingml/2006/picture">
+                <pic:pic xmlns:pic="http://schemas.openxmlformats.org/drawingml/2006/picture">
+                  <pic:nvPicPr>
+                    <pic:cNvPr id="1" name=""/>
+                    <pic:cNvPicPr/>
+                  </pic:nvPicPr>
+                  <pic:blipFill>
+                    <a:blip r:embed="rId11">
+                      <a:extLst>
+                        <a:ext uri="{28A0092B-C50C-407E-A947-70E740481C1C}">
+                          <a14:useLocalDpi xmlns:a14="http://schemas.microsoft.com/office/drawing/2010/main" val="0"/>
+                        </a:ext>
+                      </a:extLst>
+                    </a:blip>
+                    <a:stretch>
+                      <a:fillRect/>
+                    </a:stretch>
+                  </pic:blipFill>
+                  <pic:spPr>
+                    <a:xfrm>
+                      <a:off x="0" y="0"/>
+                      <a:ext cx="4089277" cy="3368040"/>
+                    </a:xfrm>
+                    <a:prstGeom prst="rect">
+                      <a:avLst/>
+                    </a:prstGeom>
+                  </pic:spPr>
+                </pic:pic>
+              </a:graphicData>
+            </a:graphic>
+            <wp14:sizeRelH relativeFrom="margin">
+              <wp14:pctWidth>0</wp14:pctWidth>
+            </wp14:sizeRelH>
+            <wp14:sizeRelV relativeFrom="margin">
+              <wp14:pctHeight>0</wp14:pctHeight>
+            </wp14:sizeRelV>
+          </wp:anchor>
+        </w:drawing>
+      </w:r>
+    </w:p>
+    <w:p/>
+    <w:p/>
+    <w:p/>
+    <w:p/>
+    <w:p/>
+    <w:p/>
+    <w:p/>
+    <w:p/>
+    <w:p/>
+    <w:p/>
+    <w:p/>
+    <w:p>
+      <w:r>
+        <w:drawing>
+          <wp:anchor distT="0" distB="0" distL="114300" distR="114300" simplePos="0" relativeHeight="251666432" behindDoc="0" locked="0" layoutInCell="1" allowOverlap="1" wp14:anchorId="3428CC77" wp14:editId="31F72E0B">
+            <wp:simplePos x="0" y="0"/>
+            <wp:positionH relativeFrom="margin">
+              <wp:align>center</wp:align>
+            </wp:positionH>
+            <wp:positionV relativeFrom="paragraph">
+              <wp:posOffset>290195</wp:posOffset>
+            </wp:positionV>
+            <wp:extent cx="5287645" cy="3429000"/>
+            <wp:effectExtent l="0" t="0" r="8255" b="0"/>
+            <wp:wrapSquare wrapText="bothSides"/>
+            <wp:docPr id="9" name="Imagen 9"/>
+            <wp:cNvGraphicFramePr>
+              <a:graphicFrameLocks xmlns:a="http://schemas.openxmlformats.org/drawingml/2006/main" noChangeAspect="1"/>
+            </wp:cNvGraphicFramePr>
+            <a:graphic xmlns:a="http://schemas.openxmlformats.org/drawingml/2006/main">
+              <a:graphicData uri="http://schemas.openxmlformats.org/drawingml/2006/picture">
+                <pic:pic xmlns:pic="http://schemas.openxmlformats.org/drawingml/2006/picture">
+                  <pic:nvPicPr>
+                    <pic:cNvPr id="1" name=""/>
+                    <pic:cNvPicPr/>
+                  </pic:nvPicPr>
+                  <pic:blipFill>
+                    <a:blip r:embed="rId12">
+                      <a:extLst>
+                        <a:ext uri="{28A0092B-C50C-407E-A947-70E740481C1C}">
+                          <a14:useLocalDpi xmlns:a14="http://schemas.microsoft.com/office/drawing/2010/main" val="0"/>
+                        </a:ext>
+                      </a:extLst>
+                    </a:blip>
+                    <a:stretch>
+                      <a:fillRect/>
+                    </a:stretch>
+                  </pic:blipFill>
+                  <pic:spPr>
+                    <a:xfrm>
+                      <a:off x="0" y="0"/>
+                      <a:ext cx="5287645" cy="3429000"/>
+                    </a:xfrm>
+                    <a:prstGeom prst="rect">
+                      <a:avLst/>
+                    </a:prstGeom>
+                  </pic:spPr>
+                </pic:pic>
+              </a:graphicData>
+            </a:graphic>
+            <wp14:sizeRelH relativeFrom="page">
+              <wp14:pctWidth>0</wp14:pctWidth>
+            </wp14:sizeRelH>
+            <wp14:sizeRelV relativeFrom="page">
+              <wp14:pctHeight>0</wp14:pctHeight>
+            </wp14:sizeRelV>
+          </wp:anchor>
+        </w:drawing>
+      </w:r>
+    </w:p>
+    <w:p/>
+    <w:p>
+      <w:r>
+        <w:t xml:space="preserve">Link de git hub: </w:t>
+      </w:r>
+      <w:hyperlink r:id="rId13" w:history="1">
+        <w:r>
+          <w:rPr>
+            <w:rStyle w:val="Hipervnculo"/>
+          </w:rPr>
+          <w:t>https://github.com/Emilygzms/2022-1_LP3-S1_Python.git</w:t>
+        </w:r>
+      </w:hyperlink>
+      <w:r>
+        <w:t xml:space="preserve"> </w:t>
+      </w:r>
+    </w:p>
     <w:sectPr>
       <w:pgSz w:w="12240" w:h="15840"/>
       <w:pgMar w:top="1417" w:right="1701" w:bottom="1417" w:left="1701" w:header="708" w:footer="708" w:gutter="0"/>
@@ -1224,7 +2991,7 @@
 </file>
 
 <file path=word/numbering.xml><?xml version="1.0" encoding="utf-8"?>
-<w:numbering xmlns:wpc="http://schemas.microsoft.com/office/word/2010/wordprocessingCanvas" xmlns:cx="http://schemas.microsoft.com/office/drawing/2014/chartex" xmlns:mc="http://schemas.openxmlformats.org/markup-compatibility/2006" xmlns:o="urn:schemas-microsoft-com:office:office" xmlns:r="http://schemas.openxmlformats.org/officeDocument/2006/relationships" xmlns:m="http://schemas.openxmlformats.org/officeDocument/2006/math" xmlns:v="urn:schemas-microsoft-com:vml" xmlns:wp14="http://schemas.microsoft.com/office/word/2010/wordprocessingDrawing" xmlns:wp="http://schemas.openxmlformats.org/drawingml/2006/wordprocessingDrawing" xmlns:w10="urn:schemas-microsoft-com:office:word" xmlns:w="http://schemas.openxmlformats.org/wordprocessingml/2006/main" xmlns:w14="http://schemas.microsoft.com/office/word/2010/wordml" xmlns:w15="http://schemas.microsoft.com/office/word/2012/wordml" xmlns:w16se="http://schemas.microsoft.com/office/word/2015/wordml/symex" xmlns:wpg="http://schemas.microsoft.com/office/word/2010/wordprocessingGroup" xmlns:wpi="http://schemas.microsoft.com/office/word/2010/wordprocessingInk" xmlns:wne="http://schemas.microsoft.com/office/word/2006/wordml" xmlns:wps="http://schemas.microsoft.com/office/word/2010/wordprocessingShape" mc:Ignorable="w14 w15 w16se wp14">
+<w:numbering xmlns:wpc="http://schemas.microsoft.com/office/word/2010/wordprocessingCanvas" xmlns:cx="http://schemas.microsoft.com/office/drawing/2014/chartex" xmlns:cx1="http://schemas.microsoft.com/office/drawing/2015/9/8/chartex" xmlns:cx2="http://schemas.microsoft.com/office/drawing/2015/10/21/chartex" xmlns:cx3="http://schemas.microsoft.com/office/drawing/2016/5/9/chartex" xmlns:cx4="http://schemas.microsoft.com/office/drawing/2016/5/10/chartex" xmlns:cx5="http://schemas.microsoft.com/office/drawing/2016/5/11/chartex" xmlns:cx6="http://schemas.microsoft.com/office/drawing/2016/5/12/chartex" xmlns:cx7="http://schemas.microsoft.com/office/drawing/2016/5/13/chartex" xmlns:cx8="http://schemas.microsoft.com/office/drawing/2016/5/14/chartex" xmlns:mc="http://schemas.openxmlformats.org/markup-compatibility/2006" xmlns:aink="http://schemas.microsoft.com/office/drawing/2016/ink" xmlns:am3d="http://schemas.microsoft.com/office/drawing/2017/model3d" xmlns:o="urn:schemas-microsoft-com:office:office" xmlns:r="http://schemas.openxmlformats.org/officeDocument/2006/relationships" xmlns:m="http://schemas.openxmlformats.org/officeDocument/2006/math" xmlns:v="urn:schemas-microsoft-com:vml" xmlns:wp14="http://schemas.microsoft.com/office/word/2010/wordprocessingDrawing" xmlns:wp="http://schemas.openxmlformats.org/drawingml/2006/wordprocessingDrawing" xmlns:w10="urn:schemas-microsoft-com:office:word" xmlns:w="http://schemas.openxmlformats.org/wordprocessingml/2006/main" xmlns:w14="http://schemas.microsoft.com/office/word/2010/wordml" xmlns:w15="http://schemas.microsoft.com/office/word/2012/wordml" xmlns:w16cex="http://schemas.microsoft.com/office/word/2018/wordml/cex" xmlns:w16cid="http://schemas.microsoft.com/office/word/2016/wordml/cid" xmlns:w16="http://schemas.microsoft.com/office/word/2018/wordml" xmlns:w16sdtdh="http://schemas.microsoft.com/office/word/2020/wordml/sdtdatahash" xmlns:w16se="http://schemas.microsoft.com/office/word/2015/wordml/symex" xmlns:wpg="http://schemas.microsoft.com/office/word/2010/wordprocessingGroup" xmlns:wpi="http://schemas.microsoft.com/office/word/2010/wordprocessingInk" xmlns:wne="http://schemas.microsoft.com/office/word/2006/wordml" xmlns:wps="http://schemas.microsoft.com/office/word/2010/wordprocessingShape" mc:Ignorable="w14 w15 w16se w16cid w16 w16cex w16sdtdh wp14">
   <w:abstractNum w:abstractNumId="0" w15:restartNumberingAfterBreak="0">
     <w:nsid w:val="387931E3"/>
     <w:multiLevelType w:val="hybridMultilevel"/>
@@ -1682,13 +3449,7 @@
   </w:num>
   <w:num w:numId="2">
     <w:abstractNumId w:val="2"/>
-    <w:lvlOverride w:ilvl="1">
-      <w:lvl w:ilvl="1">
-        <w:numFmt w:val="lowerLetter"/>
-        <w:lvlText w:val="%2."/>
-        <w:lvlJc w:val="left"/>
-      </w:lvl>
-    </w:lvlOverride>
+    <w:lvlOverride w:ilvl="0"/>
   </w:num>
   <w:num w:numId="3">
     <w:abstractNumId w:val="1"/>
@@ -1705,13 +3466,7 @@
   </w:num>
   <w:num w:numId="5">
     <w:abstractNumId w:val="3"/>
-    <w:lvlOverride w:ilvl="1">
-      <w:lvl w:ilvl="1" w:tplc="A42EFFA4">
-        <w:numFmt w:val="lowerRoman"/>
-        <w:lvlText w:val="%2."/>
-        <w:lvlJc w:val="right"/>
-      </w:lvl>
-    </w:lvlOverride>
+    <w:lvlOverride w:ilvl="0"/>
   </w:num>
   <w:num w:numId="6">
     <w:abstractNumId w:val="0"/>
@@ -1720,7 +3475,7 @@
 </file>
 
 <file path=word/styles.xml><?xml version="1.0" encoding="utf-8"?>
-<w:styles xmlns:mc="http://schemas.openxmlformats.org/markup-compatibility/2006" xmlns:r="http://schemas.openxmlformats.org/officeDocument/2006/relationships" xmlns:w="http://schemas.openxmlformats.org/wordprocessingml/2006/main" xmlns:w14="http://schemas.microsoft.com/office/word/2010/wordml" xmlns:w15="http://schemas.microsoft.com/office/word/2012/wordml" xmlns:w16se="http://schemas.microsoft.com/office/word/2015/wordml/symex" mc:Ignorable="w14 w15 w16se">
+<w:styles xmlns:mc="http://schemas.openxmlformats.org/markup-compatibility/2006" xmlns:r="http://schemas.openxmlformats.org/officeDocument/2006/relationships" xmlns:w="http://schemas.openxmlformats.org/wordprocessingml/2006/main" xmlns:w14="http://schemas.microsoft.com/office/word/2010/wordml" xmlns:w15="http://schemas.microsoft.com/office/word/2012/wordml" xmlns:w16cex="http://schemas.microsoft.com/office/word/2018/wordml/cex" xmlns:w16cid="http://schemas.microsoft.com/office/word/2016/wordml/cid" xmlns:w16="http://schemas.microsoft.com/office/word/2018/wordml" xmlns:w16sdtdh="http://schemas.microsoft.com/office/word/2020/wordml/sdtdatahash" xmlns:w16se="http://schemas.microsoft.com/office/word/2015/wordml/symex" mc:Ignorable="w14 w15 w16se w16cid w16 w16cex w16sdtdh">
   <w:docDefaults>
     <w:rPrDefault>
       <w:rPr>
@@ -1736,7 +3491,7 @@
       </w:pPr>
     </w:pPrDefault>
   </w:docDefaults>
-  <w:latentStyles w:defLockedState="0" w:defUIPriority="99" w:defSemiHidden="0" w:defUnhideWhenUsed="0" w:defQFormat="0" w:count="371">
+  <w:latentStyles w:defLockedState="0" w:defUIPriority="99" w:defSemiHidden="0" w:defUnhideWhenUsed="0" w:defQFormat="0" w:count="376">
     <w:lsdException w:name="Normal" w:uiPriority="0" w:qFormat="1"/>
     <w:lsdException w:name="heading 1" w:uiPriority="9" w:qFormat="1"/>
     <w:lsdException w:name="heading 2" w:semiHidden="1" w:uiPriority="9" w:unhideWhenUsed="1" w:qFormat="1"/>
@@ -1842,7 +3597,6 @@
     <w:lsdException w:name="HTML Sample" w:semiHidden="1" w:unhideWhenUsed="1"/>
     <w:lsdException w:name="HTML Typewriter" w:semiHidden="1" w:unhideWhenUsed="1"/>
     <w:lsdException w:name="HTML Variable" w:semiHidden="1" w:unhideWhenUsed="1"/>
-    <w:lsdException w:name="Normal Table" w:semiHidden="1" w:unhideWhenUsed="1"/>
     <w:lsdException w:name="annotation subject" w:semiHidden="1" w:unhideWhenUsed="1"/>
     <w:lsdException w:name="No List" w:semiHidden="1" w:unhideWhenUsed="1"/>
     <w:lsdException w:name="Outline List 1" w:semiHidden="1" w:unhideWhenUsed="1"/>
@@ -1885,11 +3639,8 @@
     <w:lsdException w:name="Table Contemporary" w:semiHidden="1" w:unhideWhenUsed="1"/>
     <w:lsdException w:name="Table Elegant" w:semiHidden="1" w:unhideWhenUsed="1"/>
     <w:lsdException w:name="Table Professional" w:semiHidden="1" w:unhideWhenUsed="1"/>
-    <w:lsdException w:name="Table Subtle 1" w:semiHidden="1" w:unhideWhenUsed="1"/>
     <w:lsdException w:name="Table Subtle 2" w:semiHidden="1" w:unhideWhenUsed="1"/>
     <w:lsdException w:name="Table Web 1" w:semiHidden="1" w:unhideWhenUsed="1"/>
-    <w:lsdException w:name="Table Web 2" w:semiHidden="1" w:unhideWhenUsed="1"/>
-    <w:lsdException w:name="Table Web 3" w:semiHidden="1" w:unhideWhenUsed="1"/>
     <w:lsdException w:name="Balloon Text" w:semiHidden="1" w:unhideWhenUsed="1"/>
     <w:lsdException w:name="Table Grid" w:uiPriority="39"/>
     <w:lsdException w:name="Table Theme" w:semiHidden="1" w:unhideWhenUsed="1"/>
@@ -2108,6 +3859,11 @@
     <w:lsdException w:name="List Table 5 Dark Accent 6" w:uiPriority="50"/>
     <w:lsdException w:name="List Table 6 Colorful Accent 6" w:uiPriority="51"/>
     <w:lsdException w:name="List Table 7 Colorful Accent 6" w:uiPriority="52"/>
+    <w:lsdException w:name="Mention" w:semiHidden="1" w:unhideWhenUsed="1"/>
+    <w:lsdException w:name="Smart Hyperlink" w:semiHidden="1" w:unhideWhenUsed="1"/>
+    <w:lsdException w:name="Hashtag" w:semiHidden="1" w:unhideWhenUsed="1"/>
+    <w:lsdException w:name="Unresolved Mention" w:semiHidden="1" w:unhideWhenUsed="1"/>
+    <w:lsdException w:name="Smart Link" w:semiHidden="1" w:unhideWhenUsed="1"/>
   </w:latentStyles>
   <w:style w:type="paragraph" w:default="1" w:styleId="Normal">
     <w:name w:val="Normal"/>
@@ -2166,6 +3922,29 @@
       <w:ind w:left="720"/>
       <w:contextualSpacing/>
     </w:pPr>
+  </w:style>
+  <w:style w:type="character" w:styleId="Hipervnculo">
+    <w:name w:val="Hyperlink"/>
+    <w:basedOn w:val="Fuentedeprrafopredeter"/>
+    <w:uiPriority w:val="99"/>
+    <w:unhideWhenUsed/>
+    <w:rsid w:val="006D69D2"/>
+    <w:rPr>
+      <w:color w:val="0563C1" w:themeColor="hyperlink"/>
+      <w:u w:val="single"/>
+    </w:rPr>
+  </w:style>
+  <w:style w:type="character" w:styleId="Mencinsinresolver">
+    <w:name w:val="Unresolved Mention"/>
+    <w:basedOn w:val="Fuentedeprrafopredeter"/>
+    <w:uiPriority w:val="99"/>
+    <w:semiHidden/>
+    <w:unhideWhenUsed/>
+    <w:rsid w:val="006D69D2"/>
+    <w:rPr>
+      <w:color w:val="605E5C"/>
+      <w:shd w:val="clear" w:color="auto" w:fill="E1DFDD"/>
+    </w:rPr>
   </w:style>
 </w:styles>
 </file>

</xml_diff>